<commit_message>
arreglo de minutas e historias de usuario
</commit_message>
<xml_diff>
--- a/4# Semana/Historias de usuarios -- Versión final.docx
+++ b/4# Semana/Historias de usuarios -- Versión final.docx
@@ -4,7 +4,7 @@
   <w:body>
     <w:p>
       <w:pPr>
-        <w:pStyle w:val="Ttulo1"/>
+        <w:pStyle w:val="Heading1"/>
       </w:pPr>
       <w:r>
         <w:t>Historias de Usuario y Requerimientos – Proyecto II Caso 2</w:t>
@@ -12,7 +12,7 @@
     </w:p>
     <w:p>
       <w:pPr>
-        <w:pStyle w:val="Ttulo2"/>
+        <w:pStyle w:val="Heading2"/>
       </w:pPr>
       <w:r>
         <w:t>Historias de Usuario</w:t>
@@ -20,7 +20,7 @@
     </w:p>
     <w:p>
       <w:pPr>
-        <w:pStyle w:val="Ttulo2"/>
+        <w:pStyle w:val="Heading2"/>
       </w:pPr>
       <w:r>
         <w:t>Finquero:</w:t>
@@ -28,131 +28,274 @@
     </w:p>
     <w:p>
       <w:pPr>
-        <w:pStyle w:val="Ttulo3"/>
+        <w:pStyle w:val="Heading3"/>
         <w:ind w:left="708"/>
       </w:pPr>
       <w:r>
         <w:t xml:space="preserve">HU-01 – </w:t>
       </w:r>
       <w:r>
+        <w:t xml:space="preserve">Control de </w:t>
+      </w:r>
+      <w:r>
         <w:t>Alimentación</w:t>
       </w:r>
+      <w:r>
+        <w:t xml:space="preserve"> </w:t>
+      </w:r>
     </w:p>
     <w:p>
       <w:pPr>
         <w:ind w:left="708"/>
-      </w:pPr>
-      <w:r>
-        <w:t xml:space="preserve">Como finquero, quiero que la </w:t>
-      </w:r>
-      <w:proofErr w:type="gramStart"/>
-      <w:r>
-        <w:t>app</w:t>
-      </w:r>
-      <w:proofErr w:type="gramEnd"/>
-      <w:r>
-        <w:t xml:space="preserve"> registre la alimentación que lleva cada grupo de pastoreo, para mantener un historial digital y consultarlo en cualquier momento.</w:t>
+        <w:rPr>
+          <w:lang w:val="es-CR"/>
+        </w:rPr>
+      </w:pPr>
+      <w:r>
+        <w:rPr>
+          <w:lang w:val="es-CR"/>
+        </w:rPr>
+        <w:t>Como finquero, quiero registrar qué come cada grupo de animales, en qué cantidad y cuándo, para llevar un control claro de su alimentación y poder revisar los registros cuando lo necesite.</w:t>
       </w:r>
     </w:p>
     <w:p>
       <w:pPr>
         <w:ind w:left="708"/>
+        <w:rPr>
+          <w:lang w:val="en-GB"/>
+        </w:rPr>
+      </w:pPr>
+      <w:r>
         <w:rPr>
           <w:b/>
           <w:bCs/>
+          <w:lang w:val="en-GB"/>
+        </w:rPr>
+        <w:t>Criterios de aceptación:</w:t>
+      </w:r>
+    </w:p>
+    <w:p>
+      <w:pPr>
+        <w:numPr>
+          <w:ilvl w:val="0"/>
+          <w:numId w:val="20"/>
+        </w:numPr>
+        <w:rPr>
+          <w:lang w:val="es-CR"/>
+        </w:rPr>
+      </w:pPr>
+      <w:r>
+        <w:rPr>
+          <w:lang w:val="es-CR"/>
+        </w:rPr>
+        <w:t>Se deben poder anotar el tipo de alimento, la cantidad dada, la fecha y las horas de alimentación.</w:t>
+      </w:r>
+    </w:p>
+    <w:p>
+      <w:pPr>
+        <w:numPr>
+          <w:ilvl w:val="0"/>
+          <w:numId w:val="20"/>
+        </w:numPr>
+        <w:rPr>
+          <w:lang w:val="es-CR"/>
+        </w:rPr>
+      </w:pPr>
+      <w:r>
+        <w:rPr>
+          <w:lang w:val="es-CR"/>
+        </w:rPr>
+        <w:t>La aplicación mostrará un historial ordenado de cada vez que se alimentó el ganado.</w:t>
+      </w:r>
+    </w:p>
+    <w:p>
+      <w:pPr>
+        <w:numPr>
+          <w:ilvl w:val="0"/>
+          <w:numId w:val="20"/>
+        </w:numPr>
+        <w:rPr>
+          <w:lang w:val="es-CR"/>
+        </w:rPr>
+      </w:pPr>
+      <w:r>
+        <w:rPr>
+          <w:lang w:val="es-CR"/>
+        </w:rPr>
+        <w:t>Se permitirá corregir o borrar registros si hay un error.</w:t>
+      </w:r>
+    </w:p>
+    <w:p>
+      <w:pPr>
+        <w:ind w:left="720"/>
+        <w:rPr>
+          <w:lang w:val="es-CR"/>
+        </w:rPr>
+      </w:pPr>
+      <w:r>
+        <w:rPr>
+          <w:lang w:val="es-CR"/>
+        </w:rPr>
+        <w:t>Puntos de historia: 5</w:t>
+      </w:r>
+    </w:p>
+    <w:p>
+      <w:pPr>
+        <w:ind w:left="708"/>
+      </w:pPr>
+    </w:p>
+    <w:p>
+      <w:pPr>
+        <w:pStyle w:val="Heading3"/>
+        <w:ind w:left="708"/>
+      </w:pPr>
+      <w:r>
+        <w:t xml:space="preserve">HU-02 – </w:t>
+      </w:r>
+      <w:r>
+        <w:t>Regist</w:t>
+      </w:r>
+      <w:r>
+        <w:t>ro de animales</w:t>
+      </w:r>
+    </w:p>
+    <w:p>
+      <w:pPr>
+        <w:numPr>
+          <w:ilvl w:val="0"/>
+          <w:numId w:val="22"/>
+        </w:numPr>
+        <w:rPr>
+          <w:lang w:val="es-CR"/>
+        </w:rPr>
+      </w:pPr>
+      <w:r>
+        <w:rPr>
+          <w:lang w:val="es-CR"/>
+        </w:rPr>
+        <w:t>Como finquero, quiero crear y organizar grupos de animales según el potrero o tipo de pastoreo, para tener mejor control sobre su ubicación y alimentación.</w:t>
+      </w:r>
+    </w:p>
+    <w:p>
+      <w:pPr>
+        <w:ind w:left="708"/>
+        <w:rPr>
+          <w:lang w:val="en-GB"/>
         </w:rPr>
       </w:pPr>
       <w:r>
         <w:rPr>
           <w:b/>
           <w:bCs/>
+          <w:lang w:val="en-GB"/>
         </w:rPr>
         <w:t>Criterios de aceptación:</w:t>
       </w:r>
     </w:p>
     <w:p>
       <w:pPr>
-        <w:pStyle w:val="Listaconvietas"/>
-        <w:tabs>
-          <w:tab w:val="num" w:pos="1068"/>
-        </w:tabs>
-        <w:ind w:left="1068" w:hanging="360"/>
-      </w:pPr>
-      <w:r>
-        <w:t>- A la hora de registrar el tipo de alimentación de una cabeza de ganado, esta debe permitir los siguientes datos: tipo, cantidad, fecha de inicio de alimentación y horas en la cual se suministra el alimento al animal.</w:t>
-      </w:r>
-    </w:p>
-    <w:p>
-      <w:pPr>
-        <w:pStyle w:val="Listaconvietas"/>
-        <w:tabs>
-          <w:tab w:val="num" w:pos="360"/>
-        </w:tabs>
-        <w:ind w:left="1068" w:hanging="360"/>
-      </w:pPr>
-      <w:r>
-        <w:t xml:space="preserve">- La </w:t>
-      </w:r>
-      <w:proofErr w:type="gramStart"/>
-      <w:r>
-        <w:t>app</w:t>
-      </w:r>
-      <w:proofErr w:type="gramEnd"/>
-      <w:r>
-        <w:t xml:space="preserve"> debe mostrar un listado cronológico de eventos de alimentación (cada que se alimenta el ganado).</w:t>
-      </w:r>
-    </w:p>
-    <w:p>
-      <w:pPr>
-        <w:pStyle w:val="Listaconvietas"/>
-        <w:tabs>
-          <w:tab w:val="num" w:pos="360"/>
-        </w:tabs>
-        <w:ind w:left="1068" w:hanging="360"/>
-      </w:pPr>
-      <w:r>
-        <w:t>- Se debe permitir modificar o eliminar registros.</w:t>
-      </w:r>
-    </w:p>
-    <w:p>
-      <w:pPr>
+        <w:numPr>
+          <w:ilvl w:val="0"/>
+          <w:numId w:val="22"/>
+        </w:numPr>
+        <w:rPr>
+          <w:lang w:val="es-CR"/>
+        </w:rPr>
+      </w:pPr>
+      <w:r>
+        <w:rPr>
+          <w:lang w:val="es-CR"/>
+        </w:rPr>
+        <w:t>Se debe poder crear un grupo indicando su nombre, especie principal, capacidad y una breve descripción.</w:t>
+      </w:r>
+    </w:p>
+    <w:p>
+      <w:pPr>
+        <w:numPr>
+          <w:ilvl w:val="0"/>
+          <w:numId w:val="22"/>
+        </w:numPr>
+        <w:rPr>
+          <w:lang w:val="es-CR"/>
+        </w:rPr>
+      </w:pPr>
+      <w:r>
+        <w:rPr>
+          <w:lang w:val="es-CR"/>
+        </w:rPr>
+        <w:t>La app mostrará una lista con todos los grupos existentes.</w:t>
+      </w:r>
+    </w:p>
+    <w:p>
+      <w:pPr>
+        <w:numPr>
+          <w:ilvl w:val="0"/>
+          <w:numId w:val="22"/>
+        </w:numPr>
+        <w:rPr>
+          <w:lang w:val="es-CR"/>
+        </w:rPr>
+      </w:pPr>
+      <w:r>
+        <w:rPr>
+          <w:lang w:val="es-CR"/>
+        </w:rPr>
+        <w:t>En cada grupo se debe poder ver qué animales pertenecen a él.</w:t>
+      </w:r>
+    </w:p>
+    <w:p>
+      <w:pPr>
+        <w:ind w:left="720"/>
+        <w:rPr>
+          <w:lang w:val="es-CR"/>
+        </w:rPr>
+      </w:pPr>
+      <w:r>
+        <w:rPr>
+          <w:lang w:val="es-CR"/>
+        </w:rPr>
+        <w:t>Puntos de historia: 5</w:t>
+      </w:r>
+    </w:p>
+    <w:p>
+      <w:r>
+        <w:br/>
+      </w:r>
+    </w:p>
+    <w:p>
+      <w:pPr>
+        <w:pStyle w:val="Heading3"/>
         <w:ind w:left="708"/>
       </w:pPr>
       <w:r>
-        <w:t>Puntos de historia: 5</w:t>
+        <w:lastRenderedPageBreak/>
+        <w:t>HU-</w:t>
+      </w:r>
+      <w:r>
+        <w:t>0</w:t>
+      </w:r>
+      <w:r>
+        <w:t>3</w:t>
+      </w:r>
+      <w:r>
+        <w:t xml:space="preserve"> – </w:t>
+      </w:r>
+      <w:r>
+        <w:t xml:space="preserve">Editar </w:t>
+      </w:r>
+      <w:r>
+        <w:t xml:space="preserve">información de </w:t>
+      </w:r>
+      <w:r>
+        <w:t>animales</w:t>
       </w:r>
     </w:p>
     <w:p>
       <w:pPr>
         <w:ind w:left="708"/>
       </w:pPr>
-    </w:p>
-    <w:p>
-      <w:pPr>
-        <w:pStyle w:val="Ttulo3"/>
-        <w:ind w:left="708"/>
-      </w:pPr>
-      <w:r>
-        <w:t xml:space="preserve">HU-02 – </w:t>
-      </w:r>
-      <w:r>
-        <w:t>Registrar animal</w:t>
-      </w:r>
-    </w:p>
-    <w:p>
-      <w:pPr>
-        <w:ind w:left="708"/>
-      </w:pPr>
-      <w:r>
-        <w:t xml:space="preserve">Como finquero, quiero que la </w:t>
-      </w:r>
-      <w:proofErr w:type="gramStart"/>
-      <w:r>
-        <w:t>app</w:t>
-      </w:r>
-      <w:proofErr w:type="gramEnd"/>
-      <w:r>
-        <w:t xml:space="preserve"> me permita registrar un animal con identificación única y datos básicos, para llevar un historial individual.</w:t>
+      <w:r>
+        <w:t>Como finquero, quiero que la app permita editar los datos del animal, para mantener la información siempre actualizada.</w:t>
       </w:r>
     </w:p>
     <w:p>
@@ -173,54 +316,26 @@
     </w:p>
     <w:p>
       <w:pPr>
-        <w:pStyle w:val="Listaconvietas"/>
-        <w:tabs>
-          <w:tab w:val="num" w:pos="360"/>
+        <w:pStyle w:val="ListBullet"/>
+        <w:tabs>
+          <w:tab w:val="num" w:pos="1068"/>
         </w:tabs>
         <w:ind w:left="1068" w:hanging="360"/>
       </w:pPr>
       <w:r>
-        <w:t>- Los datos suministrados deben ser: identificación única (arete/código), especie, raza, sexo, fecha de nacimiento, potrero actual y peso.</w:t>
-      </w:r>
-    </w:p>
-    <w:p>
-      <w:pPr>
-        <w:pStyle w:val="Listaconvietas"/>
-        <w:tabs>
-          <w:tab w:val="num" w:pos="360"/>
+        <w:t>- Al buscar un animal, se permite edición siempre que no haya sido sacrificado.</w:t>
+      </w:r>
+    </w:p>
+    <w:p>
+      <w:pPr>
+        <w:pStyle w:val="ListBullet"/>
+        <w:tabs>
+          <w:tab w:val="num" w:pos="1068"/>
         </w:tabs>
         <w:ind w:left="1068" w:hanging="360"/>
       </w:pPr>
       <w:r>
-        <w:t xml:space="preserve">- La </w:t>
-      </w:r>
-      <w:proofErr w:type="gramStart"/>
-      <w:r>
-        <w:t>app</w:t>
-      </w:r>
-      <w:proofErr w:type="gramEnd"/>
-      <w:r>
-        <w:t xml:space="preserve"> debe impedir registros duplicados (misma identificación).</w:t>
-      </w:r>
-    </w:p>
-    <w:p>
-      <w:pPr>
-        <w:pStyle w:val="Listaconvietas"/>
-        <w:tabs>
-          <w:tab w:val="num" w:pos="360"/>
-        </w:tabs>
-        <w:ind w:left="1068" w:hanging="360"/>
-      </w:pPr>
-      <w:r>
-        <w:t xml:space="preserve">- La </w:t>
-      </w:r>
-      <w:proofErr w:type="gramStart"/>
-      <w:r>
-        <w:t>app</w:t>
-      </w:r>
-      <w:proofErr w:type="gramEnd"/>
-      <w:r>
-        <w:t xml:space="preserve"> debe validar que el potrero exista; de lo contrario, mostrar un mensaje de error.</w:t>
+        <w:t>- Se pueden editar peso, estado y potrero actual.</w:t>
       </w:r>
     </w:p>
     <w:p>
@@ -233,36 +348,40 @@
     </w:p>
     <w:p>
       <w:pPr>
-        <w:pStyle w:val="Ttulo3"/>
+        <w:pStyle w:val="Heading3"/>
         <w:ind w:left="708"/>
       </w:pPr>
       <w:r>
-        <w:t>HU-0</w:t>
-      </w:r>
-      <w:r>
-        <w:t>3</w:t>
-      </w:r>
-      <w:r>
-        <w:t xml:space="preserve"> – </w:t>
-      </w:r>
-      <w:r>
-        <w:t>Inicio sesión</w:t>
+        <w:t>HU-</w:t>
+      </w:r>
+      <w:r>
+        <w:t>0</w:t>
+      </w:r>
+      <w:r>
+        <w:t>4</w:t>
+      </w:r>
+      <w:r>
+        <w:t xml:space="preserve"> –</w:t>
+      </w:r>
+      <w:r>
+        <w:t>Organización de grupos de pastor</w:t>
+      </w:r>
+      <w:r>
+        <w:t>eo</w:t>
       </w:r>
     </w:p>
     <w:p>
       <w:pPr>
         <w:ind w:left="708"/>
-      </w:pPr>
-      <w:r>
-        <w:t xml:space="preserve">Como finquero, quiero poder registrarme e iniciar sesión en la </w:t>
-      </w:r>
-      <w:proofErr w:type="gramStart"/>
-      <w:r>
-        <w:t>app</w:t>
-      </w:r>
-      <w:proofErr w:type="gramEnd"/>
-      <w:r>
-        <w:t>, además de unirme a una empresa ganadera al instante.</w:t>
+        <w:rPr>
+          <w:lang w:val="es-CR"/>
+        </w:rPr>
+      </w:pPr>
+      <w:r>
+        <w:rPr>
+          <w:lang w:val="es-CR"/>
+        </w:rPr>
+        <w:t>Como finquero, quiero crear y organizar grupos de animales según el potrero o tipo de pastoreo, para tener mejor control sobre su ubicación y alimentación.</w:t>
       </w:r>
     </w:p>
     <w:p>
@@ -271,137 +390,130 @@
         <w:rPr>
           <w:b/>
           <w:bCs/>
+          <w:lang w:val="es-CR"/>
         </w:rPr>
       </w:pPr>
       <w:r>
         <w:rPr>
           <w:b/>
           <w:bCs/>
-        </w:rPr>
-        <w:lastRenderedPageBreak/>
+          <w:lang w:val="es-CR"/>
+        </w:rPr>
         <w:t>Criterios de aceptación:</w:t>
       </w:r>
     </w:p>
     <w:p>
       <w:pPr>
-        <w:pStyle w:val="Listaconvietas"/>
-        <w:tabs>
-          <w:tab w:val="num" w:pos="1068"/>
-        </w:tabs>
-        <w:ind w:left="1068" w:hanging="360"/>
-      </w:pPr>
-      <w:r>
-        <w:t>- El finquero puede crear una cuenta con los datos: nombre, correo electrónico, teléfono y contraseña.</w:t>
-      </w:r>
-    </w:p>
-    <w:p>
-      <w:pPr>
-        <w:pStyle w:val="Listaconvietas"/>
-        <w:tabs>
-          <w:tab w:val="num" w:pos="1068"/>
-        </w:tabs>
-        <w:ind w:left="1068" w:hanging="360"/>
-      </w:pPr>
-      <w:r>
-        <w:t>- Después de registrar la cuenta, puede unirse a una empresa ganadera mediante un código único.</w:t>
-      </w:r>
-    </w:p>
-    <w:p>
-      <w:pPr>
-        <w:pStyle w:val="Listaconvietas"/>
-        <w:tabs>
-          <w:tab w:val="num" w:pos="1068"/>
-        </w:tabs>
-        <w:ind w:left="1068" w:hanging="360"/>
-      </w:pPr>
-      <w:r>
-        <w:t xml:space="preserve">- El finquero puede iniciar sesión con credenciales válidas y acceder únicamente a su </w:t>
-      </w:r>
-      <w:proofErr w:type="spellStart"/>
-      <w:r>
-        <w:t>dashboard</w:t>
-      </w:r>
-      <w:proofErr w:type="spellEnd"/>
-      <w:r>
-        <w:t>.</w:t>
-      </w:r>
-    </w:p>
-    <w:p>
-      <w:pPr>
-        <w:pStyle w:val="Listaconvietas"/>
-        <w:tabs>
-          <w:tab w:val="num" w:pos="1068"/>
-        </w:tabs>
-        <w:ind w:left="1068" w:hanging="360"/>
-      </w:pPr>
-      <w:r>
-        <w:t>- Credenciales inválidas muestran un error claro.</w:t>
-      </w:r>
-    </w:p>
-    <w:p>
-      <w:pPr>
-        <w:pStyle w:val="Listaconvietas"/>
-        <w:tabs>
-          <w:tab w:val="num" w:pos="1068"/>
-        </w:tabs>
-        <w:ind w:left="1068" w:hanging="360"/>
-      </w:pPr>
-      <w:r>
-        <w:t>- Existe recuperación de contraseña por correo/OTP.</w:t>
+        <w:numPr>
+          <w:ilvl w:val="0"/>
+          <w:numId w:val="21"/>
+        </w:numPr>
+        <w:rPr>
+          <w:lang w:val="es-CR"/>
+        </w:rPr>
+      </w:pPr>
+      <w:r>
+        <w:rPr>
+          <w:lang w:val="es-CR"/>
+        </w:rPr>
+        <w:t>Se debe poder crear un grupo indicando su nombre, especie principal, capacidad y una breve descripción.</w:t>
+      </w:r>
+    </w:p>
+    <w:p>
+      <w:pPr>
+        <w:numPr>
+          <w:ilvl w:val="0"/>
+          <w:numId w:val="21"/>
+        </w:numPr>
+        <w:rPr>
+          <w:lang w:val="es-CR"/>
+        </w:rPr>
+      </w:pPr>
+      <w:r>
+        <w:rPr>
+          <w:lang w:val="es-CR"/>
+        </w:rPr>
+        <w:t>La app mostrará una lista con todos los grupos existentes.</w:t>
+      </w:r>
+    </w:p>
+    <w:p>
+      <w:pPr>
+        <w:numPr>
+          <w:ilvl w:val="0"/>
+          <w:numId w:val="21"/>
+        </w:numPr>
+        <w:rPr>
+          <w:lang w:val="es-CR"/>
+        </w:rPr>
+      </w:pPr>
+      <w:r>
+        <w:rPr>
+          <w:lang w:val="es-CR"/>
+        </w:rPr>
+        <w:t>En cada grupo se debe poder ver qué animales pertenecen a él.</w:t>
       </w:r>
     </w:p>
     <w:p>
       <w:pPr>
         <w:ind w:left="708"/>
-      </w:pPr>
-      <w:r>
-        <w:t>Puntos de historia: 3</w:t>
-      </w:r>
-      <w:r>
-        <w:br/>
-      </w:r>
-    </w:p>
-    <w:p>
-      <w:pPr>
-        <w:pStyle w:val="Ttulo3"/>
+        <w:rPr>
+          <w:lang w:val="es-CR"/>
+        </w:rPr>
+      </w:pPr>
+      <w:r>
+        <w:rPr>
+          <w:lang w:val="es-CR"/>
+        </w:rPr>
+        <w:t>Puntos de historia: 5</w:t>
+      </w:r>
+    </w:p>
+    <w:p>
+      <w:pPr>
         <w:ind w:left="708"/>
       </w:pPr>
-      <w:r>
-        <w:t>HU-</w:t>
-      </w:r>
-      <w:r>
-        <w:t>0</w:t>
-      </w:r>
-      <w:r>
-        <w:t>4</w:t>
-      </w:r>
-      <w:r>
-        <w:t xml:space="preserve"> – </w:t>
-      </w:r>
-      <w:r>
-        <w:t>Buscador de animales</w:t>
-      </w:r>
-    </w:p>
-    <w:p>
-      <w:pPr>
-        <w:ind w:left="708"/>
-      </w:pPr>
-      <w:r>
-        <w:t>Como</w:t>
-      </w:r>
-      <w:r>
-        <w:t xml:space="preserve"> finquero</w:t>
-      </w:r>
-      <w:r>
-        <w:t xml:space="preserve">, quiero que la </w:t>
-      </w:r>
-      <w:proofErr w:type="gramStart"/>
-      <w:r>
-        <w:t>app</w:t>
-      </w:r>
-      <w:proofErr w:type="gramEnd"/>
-      <w:r>
-        <w:t xml:space="preserve"> tenga un buscador de animales, para encontrarlos rápidamente.</w:t>
+    </w:p>
+    <w:p>
+      <w:pPr>
+        <w:pStyle w:val="Heading3"/>
+        <w:ind w:firstLine="708"/>
+      </w:pPr>
+      <w:r>
+        <w:t>HU-0</w:t>
+      </w:r>
+      <w:r>
+        <w:t>5</w:t>
+      </w:r>
+      <w:r>
+        <w:t>-</w:t>
+      </w:r>
+      <w:r>
+        <w:t>Asignar y ver animales en grupo</w:t>
+      </w:r>
+    </w:p>
+    <w:p>
+      <w:pPr>
+        <w:ind w:left="705"/>
+      </w:pPr>
+      <w:r>
+        <w:t xml:space="preserve">Como finquero, quiero asociar/desasociar animales a un grupo para controlar </w:t>
+      </w:r>
+      <w:r>
+        <w:t xml:space="preserve">la </w:t>
+      </w:r>
+      <w:r>
+        <w:t>ubicación</w:t>
+      </w:r>
+      <w:r>
+        <w:t xml:space="preserve"> de cada cabeza</w:t>
+      </w:r>
+      <w:r>
+        <w:t xml:space="preserve"> y </w:t>
+      </w:r>
+      <w:r>
+        <w:t xml:space="preserve">su </w:t>
+      </w:r>
+      <w:r>
+        <w:t>alimentación.</w:t>
       </w:r>
     </w:p>
     <w:p>
@@ -422,296 +534,7 @@
     </w:p>
     <w:p>
       <w:pPr>
-        <w:pStyle w:val="Listaconvietas"/>
-        <w:tabs>
-          <w:tab w:val="num" w:pos="1068"/>
-        </w:tabs>
-        <w:ind w:left="1068" w:hanging="360"/>
-      </w:pPr>
-      <w:r>
-        <w:t>- Los animales se pueden buscar por ID, raza, finalidad, edad y estado.</w:t>
-      </w:r>
-    </w:p>
-    <w:p>
-      <w:pPr>
-        <w:pStyle w:val="Listaconvietas"/>
-        <w:tabs>
-          <w:tab w:val="num" w:pos="1068"/>
-        </w:tabs>
-        <w:ind w:left="1068" w:hanging="360"/>
-      </w:pPr>
-      <w:r>
-        <w:t>- Se da la opción de mostrar todos los datos de la cabeza de ganado.</w:t>
-      </w:r>
-    </w:p>
-    <w:p>
-      <w:pPr>
-        <w:ind w:left="708"/>
-      </w:pPr>
-      <w:r>
-        <w:t>Puntos de historia: 2</w:t>
-      </w:r>
-    </w:p>
-    <w:p>
-      <w:pPr>
-        <w:pStyle w:val="Ttulo3"/>
-        <w:ind w:left="708"/>
-      </w:pPr>
-      <w:r>
-        <w:t>HU-</w:t>
-      </w:r>
-      <w:r>
-        <w:t>05</w:t>
-      </w:r>
-      <w:r>
-        <w:t xml:space="preserve"> – </w:t>
-      </w:r>
-      <w:r>
-        <w:t>Editar animales</w:t>
-      </w:r>
-    </w:p>
-    <w:p>
-      <w:pPr>
-        <w:ind w:left="708"/>
-      </w:pPr>
-      <w:r>
-        <w:t xml:space="preserve">Como finquero, quiero que la </w:t>
-      </w:r>
-      <w:proofErr w:type="gramStart"/>
-      <w:r>
-        <w:t>app</w:t>
-      </w:r>
-      <w:proofErr w:type="gramEnd"/>
-      <w:r>
-        <w:t xml:space="preserve"> permita editar los datos del animal, para mantener la información siempre actualizada.</w:t>
-      </w:r>
-    </w:p>
-    <w:p>
-      <w:pPr>
-        <w:ind w:left="708"/>
-        <w:rPr>
-          <w:b/>
-          <w:bCs/>
-        </w:rPr>
-      </w:pPr>
-      <w:r>
-        <w:rPr>
-          <w:b/>
-          <w:bCs/>
-        </w:rPr>
-        <w:t>Criterios de aceptación:</w:t>
-      </w:r>
-    </w:p>
-    <w:p>
-      <w:pPr>
-        <w:pStyle w:val="Listaconvietas"/>
-        <w:tabs>
-          <w:tab w:val="num" w:pos="1068"/>
-        </w:tabs>
-        <w:ind w:left="1068" w:hanging="360"/>
-      </w:pPr>
-      <w:r>
-        <w:t>- Al buscar un animal, se permite edición siempre que no haya sido sacrificado.</w:t>
-      </w:r>
-    </w:p>
-    <w:p>
-      <w:pPr>
-        <w:pStyle w:val="Listaconvietas"/>
-        <w:tabs>
-          <w:tab w:val="num" w:pos="1068"/>
-        </w:tabs>
-        <w:ind w:left="1068" w:hanging="360"/>
-      </w:pPr>
-      <w:r>
-        <w:t>- Se pueden editar peso, estado y potrero actual.</w:t>
-      </w:r>
-    </w:p>
-    <w:p>
-      <w:pPr>
-        <w:ind w:left="708"/>
-      </w:pPr>
-      <w:r>
-        <w:t>Puntos de historia: 3</w:t>
-      </w:r>
-    </w:p>
-    <w:p>
-      <w:pPr>
-        <w:ind w:left="708"/>
-      </w:pPr>
-    </w:p>
-    <w:p>
-      <w:pPr>
-        <w:ind w:left="708"/>
-      </w:pPr>
-    </w:p>
-    <w:p>
-      <w:pPr>
-        <w:ind w:left="708"/>
-      </w:pPr>
-    </w:p>
-    <w:p>
-      <w:pPr>
-        <w:ind w:left="708"/>
-      </w:pPr>
-    </w:p>
-    <w:p>
-      <w:pPr>
-        <w:pStyle w:val="Ttulo3"/>
-        <w:ind w:left="708"/>
-      </w:pPr>
-      <w:r>
-        <w:lastRenderedPageBreak/>
-        <w:t>HU-</w:t>
-      </w:r>
-      <w:r>
-        <w:t>06</w:t>
-      </w:r>
-      <w:r>
-        <w:t xml:space="preserve"> –</w:t>
-      </w:r>
-      <w:r>
-        <w:t>Creación de grupos de pastoreo</w:t>
-      </w:r>
-    </w:p>
-    <w:p>
-      <w:pPr>
-        <w:ind w:left="708"/>
-      </w:pPr>
-      <w:r>
-        <w:t>Como finquero, quiero crear/editar/eliminar grupos de pastoreo para organizarlos</w:t>
-      </w:r>
-      <w:r>
-        <w:t xml:space="preserve">, </w:t>
-      </w:r>
-      <w:r>
-        <w:t>para tener un mejor control de ubicación y alimentación.</w:t>
-      </w:r>
-    </w:p>
-    <w:p>
-      <w:pPr>
-        <w:ind w:left="708"/>
-        <w:rPr>
-          <w:b/>
-          <w:bCs/>
-        </w:rPr>
-      </w:pPr>
-      <w:r>
-        <w:rPr>
-          <w:b/>
-          <w:bCs/>
-        </w:rPr>
-        <w:t>Criterios de aceptación:</w:t>
-      </w:r>
-    </w:p>
-    <w:p>
-      <w:pPr>
-        <w:pStyle w:val="Listaconvietas"/>
-        <w:tabs>
-          <w:tab w:val="num" w:pos="1068"/>
-        </w:tabs>
-        <w:ind w:left="1068" w:hanging="360"/>
-      </w:pPr>
-      <w:r>
-        <w:t>Crear grupo con nombre, especie principal, capacidad y descripción.</w:t>
-      </w:r>
-    </w:p>
-    <w:p>
-      <w:pPr>
-        <w:pStyle w:val="Listaconvietas"/>
-        <w:tabs>
-          <w:tab w:val="num" w:pos="1068"/>
-        </w:tabs>
-        <w:ind w:left="1068" w:hanging="360"/>
-      </w:pPr>
-      <w:r>
-        <w:t xml:space="preserve">La </w:t>
-      </w:r>
-      <w:proofErr w:type="gramStart"/>
-      <w:r>
-        <w:t>app</w:t>
-      </w:r>
-      <w:proofErr w:type="gramEnd"/>
-      <w:r>
-        <w:t xml:space="preserve"> muestra un listado de grupos existentes.</w:t>
-      </w:r>
-    </w:p>
-    <w:p>
-      <w:pPr>
-        <w:pStyle w:val="Listaconvietas"/>
-        <w:tabs>
-          <w:tab w:val="num" w:pos="1068"/>
-        </w:tabs>
-        <w:ind w:left="1068" w:hanging="360"/>
-      </w:pPr>
-      <w:r>
-        <w:t>Se puede visualizar cada animal perteneciente al grupo.</w:t>
-      </w:r>
-    </w:p>
-    <w:p>
-      <w:pPr>
-        <w:ind w:left="708"/>
-      </w:pPr>
-      <w:r>
-        <w:t>Puntos de historia: 5</w:t>
-      </w:r>
-    </w:p>
-    <w:p>
-      <w:pPr>
-        <w:pStyle w:val="Ttulo3"/>
-        <w:ind w:firstLine="708"/>
-      </w:pPr>
-      <w:r>
-        <w:t>HU-07-</w:t>
-      </w:r>
-      <w:r>
-        <w:t>Asignar y ver animales en grupo</w:t>
-      </w:r>
-    </w:p>
-    <w:p>
-      <w:pPr>
-        <w:ind w:left="705"/>
-      </w:pPr>
-      <w:r>
-        <w:t xml:space="preserve">Como finquero, quiero asociar/desasociar animales a un grupo para controlar </w:t>
-      </w:r>
-      <w:r>
-        <w:t xml:space="preserve">la </w:t>
-      </w:r>
-      <w:r>
-        <w:t>ubicación</w:t>
-      </w:r>
-      <w:r>
-        <w:t xml:space="preserve"> de cada cabeza</w:t>
-      </w:r>
-      <w:r>
-        <w:t xml:space="preserve"> y </w:t>
-      </w:r>
-      <w:r>
-        <w:t xml:space="preserve">su </w:t>
-      </w:r>
-      <w:r>
-        <w:t>alimentación.</w:t>
-      </w:r>
-    </w:p>
-    <w:p>
-      <w:pPr>
-        <w:ind w:left="708"/>
-        <w:rPr>
-          <w:b/>
-          <w:bCs/>
-        </w:rPr>
-      </w:pPr>
-      <w:r>
-        <w:rPr>
-          <w:b/>
-          <w:bCs/>
-        </w:rPr>
-        <w:t>Criterios de aceptación:</w:t>
-      </w:r>
-    </w:p>
-    <w:p>
-      <w:pPr>
-        <w:pStyle w:val="Prrafodelista"/>
+        <w:pStyle w:val="ListParagraph"/>
         <w:numPr>
           <w:ilvl w:val="0"/>
           <w:numId w:val="8"/>
@@ -723,7 +546,7 @@
     </w:p>
     <w:p>
       <w:pPr>
-        <w:pStyle w:val="Prrafodelista"/>
+        <w:pStyle w:val="ListParagraph"/>
         <w:numPr>
           <w:ilvl w:val="0"/>
           <w:numId w:val="8"/>
@@ -735,557 +558,380 @@
     </w:p>
     <w:p>
       <w:pPr>
-        <w:pStyle w:val="Ttulo3"/>
+        <w:pStyle w:val="Heading3"/>
         <w:ind w:left="708"/>
       </w:pPr>
       <w:r>
         <w:t>HU-0</w:t>
       </w:r>
       <w:r>
-        <w:t>8</w:t>
+        <w:t>6</w:t>
       </w:r>
       <w:r>
         <w:t xml:space="preserve"> – </w:t>
       </w:r>
       <w:r>
-        <w:t xml:space="preserve">Revisar estado </w:t>
-      </w:r>
-      <w:r>
-        <w:t>gestativo</w:t>
-      </w:r>
-    </w:p>
-    <w:p>
-      <w:pPr>
-        <w:ind w:left="708"/>
-      </w:pPr>
-      <w:r>
-        <w:t>Como</w:t>
-      </w:r>
-      <w:r>
-        <w:t xml:space="preserve"> finquero</w:t>
-      </w:r>
-      <w:r>
-        <w:t xml:space="preserve">, quiero que la </w:t>
-      </w:r>
-      <w:proofErr w:type="gramStart"/>
-      <w:r>
-        <w:t>app</w:t>
-      </w:r>
-      <w:proofErr w:type="gramEnd"/>
-      <w:r>
-        <w:t xml:space="preserve"> muestre qué animales están en estado gestativo, para dar seguimiento al proceso reproductivo.</w:t>
-      </w:r>
-    </w:p>
-    <w:p>
-      <w:pPr>
-        <w:ind w:left="708"/>
+        <w:t>Seguimiento gestativo</w:t>
+      </w:r>
+    </w:p>
+    <w:p>
+      <w:pPr>
+        <w:rPr>
+          <w:lang w:val="es-CR"/>
+        </w:rPr>
+      </w:pPr>
+      <w:r>
+        <w:tab/>
+      </w:r>
+      <w:r>
+        <w:rPr>
+          <w:lang w:val="es-CR"/>
+        </w:rPr>
+        <w:t>Como finquero, quiero saber qué animales están preñados y cómo va su proceso, para cuidar mejor a las madres y planear los partos.</w:t>
+      </w:r>
+    </w:p>
+    <w:p>
+      <w:pPr>
+        <w:rPr>
+          <w:lang w:val="en-GB"/>
+        </w:rPr>
+      </w:pPr>
+      <w:r>
         <w:rPr>
           <w:b/>
           <w:bCs/>
+          <w:lang w:val="en-GB"/>
+        </w:rPr>
+        <w:t>Criterios de aceptación:</w:t>
+      </w:r>
+    </w:p>
+    <w:p>
+      <w:pPr>
+        <w:numPr>
+          <w:ilvl w:val="0"/>
+          <w:numId w:val="24"/>
+        </w:numPr>
+        <w:rPr>
+          <w:lang w:val="es-CR"/>
+        </w:rPr>
+      </w:pPr>
+      <w:r>
+        <w:rPr>
+          <w:lang w:val="es-CR"/>
+        </w:rPr>
+        <w:t>Se debe poder ver observaciones del embarazo: estado de la cría, tiempo de gestación y estado de la madre.</w:t>
+      </w:r>
+    </w:p>
+    <w:p>
+      <w:pPr>
+        <w:numPr>
+          <w:ilvl w:val="0"/>
+          <w:numId w:val="24"/>
+        </w:numPr>
+        <w:rPr>
+          <w:lang w:val="es-CR"/>
+        </w:rPr>
+      </w:pPr>
+      <w:r>
+        <w:rPr>
+          <w:lang w:val="es-CR"/>
+        </w:rPr>
+        <w:lastRenderedPageBreak/>
+        <w:t>Cuando nazca la cría, debe poder agregarse al registro general.</w:t>
+      </w:r>
+    </w:p>
+    <w:p>
+      <w:pPr>
+        <w:rPr>
+          <w:lang w:val="es-CR"/>
+        </w:rPr>
+      </w:pPr>
+      <w:r>
+        <w:rPr>
+          <w:lang w:val="es-CR"/>
+        </w:rPr>
+        <w:t>Puntos de historia: 3</w:t>
+      </w:r>
+    </w:p>
+    <w:p/>
+    <w:p>
+      <w:pPr>
+        <w:pStyle w:val="Heading3"/>
+        <w:ind w:firstLine="708"/>
+      </w:pPr>
+      <w:r>
+        <w:t>HU-0</w:t>
+      </w:r>
+      <w:r>
+        <w:t>7</w:t>
+      </w:r>
+      <w:r>
+        <w:t xml:space="preserve"> </w:t>
+      </w:r>
+      <w:r>
+        <w:t xml:space="preserve">Reportes de alimentación </w:t>
+      </w:r>
+      <w:r>
+        <w:t xml:space="preserve">e insumos médicos </w:t>
+      </w:r>
+    </w:p>
+    <w:p>
+      <w:pPr>
+        <w:ind w:left="708"/>
+        <w:rPr>
+          <w:lang w:val="es-CR"/>
+        </w:rPr>
+      </w:pPr>
+      <w:r>
+        <w:rPr>
+          <w:lang w:val="es-CR"/>
+        </w:rPr>
+        <w:t>Como finquero o propietario, quiero que la app me prepare reportes sobre los alimentos y los productos veterinarios usados, para poder controlar los gastos de la finca y tomar decisiones con base en datos.</w:t>
+      </w:r>
+    </w:p>
+    <w:p>
+      <w:pPr>
+        <w:ind w:left="708"/>
+        <w:rPr>
+          <w:lang w:val="en-GB"/>
         </w:rPr>
       </w:pPr>
       <w:r>
         <w:rPr>
           <w:b/>
           <w:bCs/>
+          <w:lang w:val="en-GB"/>
         </w:rPr>
         <w:t>Criterios de aceptación:</w:t>
       </w:r>
     </w:p>
     <w:p>
       <w:pPr>
-        <w:pStyle w:val="Listaconvietas"/>
-        <w:tabs>
-          <w:tab w:val="num" w:pos="1068"/>
-        </w:tabs>
-        <w:ind w:left="1068" w:hanging="360"/>
-      </w:pPr>
-      <w:r>
-        <w:t>- Se podrán ver observaciones especiales para el embarazo (estado de la cría, periodo de tiempo y estado de la madre).</w:t>
-      </w:r>
-    </w:p>
-    <w:p>
-      <w:pPr>
-        <w:pStyle w:val="Listaconvietas"/>
-        <w:tabs>
-          <w:tab w:val="num" w:pos="1068"/>
-        </w:tabs>
-        <w:ind w:left="1068" w:hanging="360"/>
-      </w:pPr>
-      <w:r>
-        <w:t>- La cría podrá ser insertada una vez nazca.</w:t>
+        <w:numPr>
+          <w:ilvl w:val="0"/>
+          <w:numId w:val="23"/>
+        </w:numPr>
+        <w:rPr>
+          <w:lang w:val="es-CR"/>
+        </w:rPr>
+      </w:pPr>
+      <w:r>
+        <w:rPr>
+          <w:lang w:val="es-CR"/>
+        </w:rPr>
+        <w:t>El reporte de alimentación incluirá: finca, grupo o animal, tipo de alimento, cantidad total, unidad de medida, costo unitario (si se conoce), costo total, cantidad de eventos de alimentación y promedio por cabeza.</w:t>
+      </w:r>
+    </w:p>
+    <w:p>
+      <w:pPr>
+        <w:numPr>
+          <w:ilvl w:val="0"/>
+          <w:numId w:val="23"/>
+        </w:numPr>
+        <w:rPr>
+          <w:lang w:val="es-CR"/>
+        </w:rPr>
+      </w:pPr>
+      <w:r>
+        <w:rPr>
+          <w:lang w:val="es-CR"/>
+        </w:rPr>
+        <w:t>El reporte veterinario incluirá: nombre del producto, proveedor, lote o registro, cantidad usada, costo unitario, costo total, animales atendidos y fecha de uso.</w:t>
       </w:r>
     </w:p>
     <w:p>
       <w:pPr>
         <w:ind w:left="708"/>
-      </w:pPr>
-      <w:r>
-        <w:t>Puntos de historia: 3</w:t>
-      </w:r>
-    </w:p>
-    <w:p>
-      <w:pPr>
-        <w:pStyle w:val="Ttulo3"/>
-        <w:ind w:firstLine="708"/>
-      </w:pPr>
-      <w:r>
-        <w:t>HU-09</w:t>
-      </w:r>
-      <w:r>
-        <w:t xml:space="preserve"> Generación de r</w:t>
-      </w:r>
-      <w:r>
-        <w:t>eportes</w:t>
+        <w:rPr>
+          <w:lang w:val="es-CR"/>
+        </w:rPr>
+      </w:pPr>
+      <w:r>
+        <w:rPr>
+          <w:lang w:val="es-CR"/>
+        </w:rPr>
+        <w:t>Puntos de historia: 8</w:t>
       </w:r>
     </w:p>
     <w:p>
       <w:pPr>
         <w:ind w:left="708"/>
       </w:pPr>
-      <w:r>
-        <w:t>Como finquero (y como propietario), quiero generar reportes sobre la alimentación general y los insumos médicos utilizados, para administrar y gestionar el gasto mensual.</w:t>
-      </w:r>
     </w:p>
     <w:p>
       <w:pPr>
         <w:ind w:left="708"/>
+      </w:pPr>
+    </w:p>
+    <w:p>
+      <w:pPr>
+        <w:pStyle w:val="Heading2"/>
+      </w:pPr>
+      <w:r>
+        <w:t>Propietario:</w:t>
+      </w:r>
+    </w:p>
+    <w:p>
+      <w:pPr>
+        <w:pStyle w:val="Heading3"/>
+        <w:ind w:left="708"/>
+      </w:pPr>
+      <w:r>
+        <w:t>HU-</w:t>
+      </w:r>
+      <w:r>
+        <w:t>8</w:t>
+      </w:r>
+      <w:r>
+        <w:t xml:space="preserve"> –</w:t>
+      </w:r>
+      <w:r>
+        <w:t xml:space="preserve"> </w:t>
+      </w:r>
+      <w:r>
+        <w:t>Poteros y rotacion</w:t>
+      </w:r>
+    </w:p>
+    <w:p>
+      <w:pPr>
+        <w:ind w:left="708"/>
+        <w:rPr>
+          <w:lang w:val="es-CR"/>
+        </w:rPr>
+      </w:pPr>
+      <w:r>
+        <w:rPr>
+          <w:lang w:val="es-CR"/>
+        </w:rPr>
+        <w:t>Como propietario, quiero registrar y controlar los potreros o lotes de la finca, para saber cuántos animales caben en cada uno y en qué condiciones están.</w:t>
+      </w:r>
+    </w:p>
+    <w:p>
+      <w:pPr>
+        <w:ind w:left="708"/>
+        <w:rPr>
+          <w:lang w:val="en-GB"/>
+        </w:rPr>
+      </w:pPr>
+      <w:r>
         <w:rPr>
           <w:b/>
           <w:bCs/>
-        </w:rPr>
-      </w:pPr>
-      <w:r>
+          <w:lang w:val="en-GB"/>
+        </w:rPr>
+        <w:t>Criterios de aceptación:</w:t>
+      </w:r>
+    </w:p>
+    <w:p>
+      <w:pPr>
+        <w:numPr>
+          <w:ilvl w:val="0"/>
+          <w:numId w:val="25"/>
+        </w:numPr>
+        <w:rPr>
+          <w:lang w:val="es-CR"/>
+        </w:rPr>
+      </w:pPr>
+      <w:r>
+        <w:rPr>
+          <w:lang w:val="es-CR"/>
+        </w:rPr>
+        <w:t>Cada potrero debe tener capacidad, ubicación (provincia, cantón, distrito, señas), foto (opcional) y estado (por ejemplo: bueno, regular, malo).</w:t>
+      </w:r>
+    </w:p>
+    <w:p>
+      <w:pPr>
+        <w:numPr>
+          <w:ilvl w:val="0"/>
+          <w:numId w:val="25"/>
+        </w:numPr>
+        <w:rPr>
+          <w:lang w:val="es-CR"/>
+        </w:rPr>
+      </w:pPr>
+      <w:r>
+        <w:rPr>
+          <w:lang w:val="es-CR"/>
+        </w:rPr>
+        <w:t>Se podrá crear, eliminar o editar potreros.</w:t>
+      </w:r>
+    </w:p>
+    <w:p>
+      <w:pPr>
+        <w:numPr>
+          <w:ilvl w:val="0"/>
+          <w:numId w:val="25"/>
+        </w:numPr>
+        <w:rPr>
+          <w:lang w:val="es-CR"/>
+        </w:rPr>
+      </w:pPr>
+      <w:r>
+        <w:rPr>
+          <w:lang w:val="es-CR"/>
+        </w:rPr>
+        <w:t>Los potreros registrados deben poder verse en una lista general.</w:t>
+      </w:r>
+    </w:p>
+    <w:p>
+      <w:pPr>
+        <w:ind w:left="708"/>
+        <w:rPr>
+          <w:lang w:val="es-CR"/>
+        </w:rPr>
+      </w:pPr>
+      <w:r>
+        <w:rPr>
+          <w:lang w:val="es-CR"/>
+        </w:rPr>
+        <w:t>Puntos de historia: 5</w:t>
+      </w:r>
+    </w:p>
+    <w:p>
+      <w:pPr>
+        <w:pStyle w:val="Heading3"/>
+        <w:ind w:firstLine="708"/>
+      </w:pPr>
+      <w:r>
+        <w:t>HU-</w:t>
+      </w:r>
+      <w:r>
+        <w:t>9</w:t>
+      </w:r>
+      <w:r>
+        <w:t>- Creación de citas</w:t>
+      </w:r>
+    </w:p>
+    <w:p>
+      <w:r>
+        <w:tab/>
+        <w:t xml:space="preserve">Como propietario, quiero solicitar citas veterinarias para un grupo de pastoreo o para </w:t>
+      </w:r>
+      <w:r>
+        <w:tab/>
+        <w:t>una cabeza de ganado individual.</w:t>
+      </w:r>
+    </w:p>
+    <w:p>
+      <w:pPr>
+        <w:ind w:left="708"/>
         <w:rPr>
           <w:b/>
           <w:bCs/>
         </w:rPr>
-        <w:t>Criterios de aceptación:</w:t>
-      </w:r>
-    </w:p>
-    <w:p>
-      <w:pPr>
-        <w:pStyle w:val="Prrafodelista"/>
-        <w:numPr>
-          <w:ilvl w:val="0"/>
-          <w:numId w:val="18"/>
-        </w:numPr>
-      </w:pPr>
-      <w:r>
-        <w:t xml:space="preserve">El reporte de </w:t>
-      </w:r>
-      <w:r>
-        <w:rPr>
-          <w:rStyle w:val="Textoennegrita"/>
-          <w:b w:val="0"/>
-          <w:bCs w:val="0"/>
-        </w:rPr>
-        <w:t>alimentación</w:t>
-      </w:r>
-      <w:r>
-        <w:t xml:space="preserve"> debe incluir, por defecto: finca, grupo/animal, tipo de alimento, cantidad total, unidad de medida, costo unitario (si está disponible), costo total, número de eventos de alimentación y promedio por cabeza.</w:t>
-      </w:r>
-    </w:p>
-    <w:p>
-      <w:pPr>
-        <w:pStyle w:val="Prrafodelista"/>
-        <w:numPr>
-          <w:ilvl w:val="0"/>
-          <w:numId w:val="18"/>
-        </w:numPr>
-      </w:pPr>
-      <w:r>
-        <w:lastRenderedPageBreak/>
-        <w:t xml:space="preserve">El reporte de </w:t>
-      </w:r>
-      <w:r>
-        <w:rPr>
-          <w:rStyle w:val="Textoennegrita"/>
-          <w:b w:val="0"/>
-          <w:bCs w:val="0"/>
-        </w:rPr>
-        <w:t>insumos médicos</w:t>
-      </w:r>
-      <w:r>
-        <w:t xml:space="preserve"> debe incluir: artículo (nombre), proveedor (si existe), lote/registro (si aplica), cantidad usada, costo unitario, costo total, animales asociados y fecha de uso.</w:t>
-      </w:r>
-    </w:p>
-    <w:p>
-      <w:pPr>
-        <w:ind w:left="708"/>
-      </w:pPr>
-      <w:r>
-        <w:t>Puntos de historia: 8</w:t>
-      </w:r>
-    </w:p>
-    <w:p>
-      <w:pPr>
-        <w:ind w:left="708"/>
-      </w:pPr>
-    </w:p>
-    <w:p>
-      <w:pPr>
-        <w:pStyle w:val="Ttulo2"/>
-      </w:pPr>
-      <w:r>
-        <w:t>Propietario:</w:t>
-      </w:r>
-    </w:p>
-    <w:p>
-      <w:pPr>
-        <w:pStyle w:val="Ttulo3"/>
-        <w:ind w:left="708"/>
-      </w:pPr>
-      <w:r>
-        <w:t>HU-</w:t>
-      </w:r>
-      <w:r>
-        <w:t>10</w:t>
-      </w:r>
-      <w:r>
-        <w:t xml:space="preserve"> –</w:t>
-      </w:r>
-      <w:r>
-        <w:t xml:space="preserve"> Gestionar y crear potreros</w:t>
-      </w:r>
-    </w:p>
-    <w:p>
-      <w:pPr>
-        <w:ind w:left="708"/>
-      </w:pPr>
-      <w:r>
-        <w:t xml:space="preserve">Como propietario, quiero que la </w:t>
-      </w:r>
-      <w:proofErr w:type="gramStart"/>
-      <w:r>
-        <w:t>app</w:t>
-      </w:r>
-      <w:proofErr w:type="gramEnd"/>
-      <w:r>
-        <w:t xml:space="preserve"> gestione potreros/lotes con capacidad y estado, para planificar y controlar rotaciones de pastoreo.</w:t>
-      </w:r>
-    </w:p>
-    <w:p>
-      <w:pPr>
-        <w:ind w:left="708"/>
+      </w:pPr>
+      <w:r>
         <w:rPr>
           <w:b/>
           <w:bCs/>
         </w:rPr>
-      </w:pPr>
-      <w:r>
-        <w:rPr>
-          <w:b/>
-          <w:bCs/>
-        </w:rPr>
-        <w:t>Criterios de aceptación:</w:t>
-      </w:r>
-    </w:p>
-    <w:p>
-      <w:pPr>
-        <w:pStyle w:val="Listaconvietas"/>
-        <w:tabs>
-          <w:tab w:val="num" w:pos="1068"/>
-        </w:tabs>
-        <w:ind w:left="1068" w:hanging="360"/>
-      </w:pPr>
-      <w:r>
-        <w:t>- Inserciones de potreros con los siguientes datos: capacidad de potrero, ubicación (provincia, cantón, distrito, señas), foto (opcional) y estado (calidad del potrero).</w:t>
-      </w:r>
-    </w:p>
-    <w:p>
-      <w:pPr>
-        <w:pStyle w:val="Listaconvietas"/>
-        <w:tabs>
-          <w:tab w:val="num" w:pos="1068"/>
-        </w:tabs>
-        <w:ind w:left="1068" w:hanging="360"/>
-      </w:pPr>
-      <w:r>
-        <w:t>- Capacidad de insertar, eliminar y modificar potreros.</w:t>
-      </w:r>
-    </w:p>
-    <w:p>
-      <w:pPr>
-        <w:pStyle w:val="Listaconvietas"/>
-        <w:tabs>
-          <w:tab w:val="num" w:pos="1068"/>
-        </w:tabs>
-        <w:ind w:left="1068" w:hanging="360"/>
-      </w:pPr>
-      <w:r>
-        <w:t>- Los potreros creados por el administrador podrán ser observados.</w:t>
-      </w:r>
-    </w:p>
-    <w:p>
-      <w:pPr>
-        <w:ind w:left="708"/>
-      </w:pPr>
-      <w:r>
-        <w:t>Puntos de historia: 5</w:t>
-      </w:r>
-    </w:p>
-    <w:p>
-      <w:pPr>
-        <w:pStyle w:val="Ttulo3"/>
-        <w:ind w:left="708"/>
-      </w:pPr>
-      <w:r>
-        <w:t>HU-</w:t>
-      </w:r>
-      <w:r>
-        <w:t>1</w:t>
-      </w:r>
-      <w:r>
-        <w:t>1</w:t>
-      </w:r>
-      <w:r>
-        <w:t xml:space="preserve"> – </w:t>
-      </w:r>
-      <w:r>
-        <w:t>Iniciar sesión y registrar empresa (Propietario)</w:t>
-      </w:r>
-    </w:p>
-    <w:p>
-      <w:pPr>
-        <w:ind w:left="708"/>
-      </w:pPr>
-      <w:r>
-        <w:t>Como propietario de la empresa ganadera, quiero poder registrarme e iniciar sesión, además de registrar mi empresa al instante.</w:t>
-      </w:r>
-    </w:p>
-    <w:p>
-      <w:pPr>
-        <w:ind w:left="708"/>
-        <w:rPr>
-          <w:b/>
-          <w:bCs/>
-        </w:rPr>
-      </w:pPr>
-      <w:r>
-        <w:rPr>
-          <w:b/>
-          <w:bCs/>
-        </w:rPr>
-        <w:t>Criterios de aceptación:</w:t>
-      </w:r>
-    </w:p>
-    <w:p>
-      <w:pPr>
-        <w:pStyle w:val="Listaconvietas"/>
-        <w:tabs>
-          <w:tab w:val="num" w:pos="1068"/>
-        </w:tabs>
-        <w:ind w:left="1068" w:hanging="360"/>
-      </w:pPr>
-      <w:r>
-        <w:t>- El propietario puede crear una cuenta con los datos: nombre, correo electrónico, teléfono y contraseña.</w:t>
-      </w:r>
-    </w:p>
-    <w:p>
-      <w:pPr>
-        <w:pStyle w:val="Listaconvietas"/>
-        <w:tabs>
-          <w:tab w:val="num" w:pos="1068"/>
-        </w:tabs>
-        <w:ind w:left="1068" w:hanging="360"/>
-      </w:pPr>
-      <w:r>
-        <w:t>- Puede registrar la empresa con nombre, descripción, foto (opcional) y ubicación.</w:t>
-      </w:r>
-    </w:p>
-    <w:p>
-      <w:pPr>
-        <w:pStyle w:val="Listaconvietas"/>
-        <w:tabs>
-          <w:tab w:val="num" w:pos="1068"/>
-        </w:tabs>
-        <w:ind w:left="1068" w:hanging="360"/>
-      </w:pPr>
-      <w:r>
-        <w:t>- Luego de la creación, el sistema genera un ID único para que otros usuarios puedan unirse.</w:t>
-      </w:r>
-    </w:p>
-    <w:p>
-      <w:pPr>
-        <w:pStyle w:val="Listaconvietas"/>
-        <w:tabs>
-          <w:tab w:val="num" w:pos="1068"/>
-        </w:tabs>
-        <w:ind w:left="1068" w:hanging="360"/>
-      </w:pPr>
-      <w:r>
-        <w:t>- Puede iniciar sesión y acceder a un panel de administración.</w:t>
-      </w:r>
-    </w:p>
-    <w:p>
-      <w:pPr>
-        <w:pStyle w:val="Listaconvietas"/>
-        <w:tabs>
-          <w:tab w:val="num" w:pos="1068"/>
-        </w:tabs>
-        <w:ind w:left="1068" w:hanging="360"/>
-      </w:pPr>
-      <w:r>
-        <w:t>- Credenciales inválidas muestran error claro.</w:t>
-      </w:r>
-    </w:p>
-    <w:p>
-      <w:pPr>
-        <w:pStyle w:val="Listaconvietas"/>
-        <w:tabs>
-          <w:tab w:val="num" w:pos="1068"/>
-        </w:tabs>
-        <w:ind w:left="1068" w:hanging="360"/>
-      </w:pPr>
-      <w:r>
-        <w:t>- Existe recuperación de contraseña por correo/OTP.</w:t>
-      </w:r>
-    </w:p>
-    <w:p>
-      <w:pPr>
-        <w:ind w:left="708"/>
-      </w:pPr>
-      <w:r>
-        <w:t>Puntos de historia: 5</w:t>
-      </w:r>
-    </w:p>
-    <w:p>
-      <w:pPr>
-        <w:pStyle w:val="Ttulo3"/>
-        <w:ind w:left="708"/>
-      </w:pPr>
-      <w:r>
-        <w:t>HU-</w:t>
-      </w:r>
-      <w:r>
-        <w:t>1</w:t>
-      </w:r>
-      <w:r>
-        <w:t>2</w:t>
-      </w:r>
-      <w:r>
-        <w:t xml:space="preserve"> – </w:t>
-      </w:r>
-      <w:r>
-        <w:t>Buscador de animales</w:t>
-      </w:r>
-    </w:p>
-    <w:p>
-      <w:pPr>
-        <w:ind w:left="708"/>
-      </w:pPr>
-      <w:r>
-        <w:t>Como</w:t>
-      </w:r>
-      <w:r>
-        <w:t xml:space="preserve"> propietario</w:t>
-      </w:r>
-      <w:r>
-        <w:t xml:space="preserve">, quiero que la </w:t>
-      </w:r>
-      <w:proofErr w:type="gramStart"/>
-      <w:r>
-        <w:t>app</w:t>
-      </w:r>
-      <w:proofErr w:type="gramEnd"/>
-      <w:r>
-        <w:t xml:space="preserve"> tenga un buscador de animales, para encontrarlos rápidamente.</w:t>
-      </w:r>
-    </w:p>
-    <w:p>
-      <w:pPr>
-        <w:ind w:left="708"/>
-        <w:rPr>
-          <w:b/>
-          <w:bCs/>
-        </w:rPr>
-      </w:pPr>
-      <w:r>
-        <w:rPr>
-          <w:b/>
-          <w:bCs/>
-        </w:rPr>
         <w:lastRenderedPageBreak/>
         <w:t>Criterios de aceptación:</w:t>
       </w:r>
     </w:p>
     <w:p>
       <w:pPr>
-        <w:pStyle w:val="Listaconvietas"/>
-        <w:tabs>
-          <w:tab w:val="num" w:pos="1068"/>
-        </w:tabs>
-        <w:ind w:left="1068" w:hanging="360"/>
-      </w:pPr>
-      <w:r>
-        <w:t>- Los animales se pueden buscar por ID, raza, finalidad, edad y estado.</w:t>
-      </w:r>
-    </w:p>
-    <w:p>
-      <w:pPr>
-        <w:pStyle w:val="Listaconvietas"/>
-        <w:tabs>
-          <w:tab w:val="num" w:pos="1068"/>
-        </w:tabs>
-        <w:ind w:left="1068" w:hanging="360"/>
-      </w:pPr>
-      <w:r>
-        <w:t>- Se da la opción de mostrar todos los datos de la cabeza de ganado.</w:t>
-      </w:r>
-    </w:p>
-    <w:p>
-      <w:pPr>
-        <w:ind w:left="708"/>
-      </w:pPr>
-      <w:r>
-        <w:t>Puntos de historia: 2</w:t>
-      </w:r>
-    </w:p>
-    <w:p>
-      <w:pPr>
-        <w:pStyle w:val="Ttulo3"/>
-        <w:ind w:firstLine="708"/>
-      </w:pPr>
-      <w:r>
-        <w:t>HU-1</w:t>
-      </w:r>
-      <w:r>
-        <w:t>3</w:t>
-      </w:r>
-      <w:r>
-        <w:t>- Creación de citas</w:t>
-      </w:r>
-    </w:p>
-    <w:p>
-      <w:r>
-        <w:tab/>
-        <w:t xml:space="preserve">Como propietario, quiero solicitar citas veterinarias para un grupo de pastoreo o para </w:t>
-      </w:r>
-      <w:r>
-        <w:tab/>
-        <w:t>una cabeza de ganado individual.</w:t>
-      </w:r>
-    </w:p>
-    <w:p>
-      <w:pPr>
-        <w:ind w:left="708"/>
-        <w:rPr>
-          <w:b/>
-          <w:bCs/>
-        </w:rPr>
-      </w:pPr>
-      <w:r>
-        <w:rPr>
-          <w:b/>
-          <w:bCs/>
-        </w:rPr>
-        <w:t>Criterios de aceptación:</w:t>
-      </w:r>
-    </w:p>
-    <w:p>
-      <w:pPr>
-        <w:pStyle w:val="Prrafodelista"/>
+        <w:pStyle w:val="ListParagraph"/>
         <w:numPr>
           <w:ilvl w:val="0"/>
           <w:numId w:val="7"/>
@@ -1297,7 +943,7 @@
     </w:p>
     <w:p>
       <w:pPr>
-        <w:pStyle w:val="Prrafodelista"/>
+        <w:pStyle w:val="ListParagraph"/>
         <w:numPr>
           <w:ilvl w:val="0"/>
           <w:numId w:val="7"/>
@@ -1317,157 +963,59 @@
     </w:p>
     <w:p>
       <w:pPr>
-        <w:pStyle w:val="Ttulo3"/>
+        <w:pStyle w:val="Heading3"/>
         <w:ind w:firstLine="708"/>
       </w:pPr>
       <w:r>
-        <w:t>HU-1</w:t>
-      </w:r>
-      <w:r>
-        <w:t>4</w:t>
-      </w:r>
-      <w:r>
-        <w:t>-</w:t>
-      </w:r>
-      <w:r>
-        <w:t xml:space="preserve"> Notificación y visualización de estado de cita</w:t>
-      </w:r>
-    </w:p>
-    <w:p>
-      <w:pPr>
-        <w:ind w:left="705"/>
-      </w:pPr>
-      <w:r>
-        <w:t>Como propietario, quiero saber si un veterinario aceptó la cita y la fecha asignada para planificar.</w:t>
+        <w:t>HU-</w:t>
+      </w:r>
+      <w:r>
+        <w:t>10</w:t>
+      </w:r>
+      <w:r>
+        <w:t xml:space="preserve">- </w:t>
+      </w:r>
+      <w:r>
+        <w:t>Auditorías (Registro de acciones)</w:t>
       </w:r>
     </w:p>
     <w:p>
       <w:pPr>
         <w:ind w:left="708"/>
+      </w:pPr>
+      <w:r>
+        <w:t xml:space="preserve">Como </w:t>
+      </w:r>
+      <w:r>
         <w:rPr>
           <w:b/>
           <w:bCs/>
         </w:rPr>
-      </w:pPr>
-      <w:r>
+        <w:t>propietario</w:t>
+      </w:r>
+      <w:r>
+        <w:t>, quiero que la app registre automáticamente todas las acciones relevantes en la empresa (movimientos de ganado entre fincas, inserciones/ediciones/eliminaciones de animales, solicitudes de citas, creaciones de grupos, etc.), para disponer de un historial completo e inmutable de lo ocurrido.</w:t>
+      </w:r>
+    </w:p>
+    <w:p>
+      <w:pPr>
+        <w:ind w:left="708"/>
         <w:rPr>
           <w:b/>
           <w:bCs/>
         </w:rPr>
-        <w:t>Criterios de aceptación:</w:t>
-      </w:r>
-    </w:p>
-    <w:p>
-      <w:pPr>
-        <w:pStyle w:val="Prrafodelista"/>
-        <w:numPr>
-          <w:ilvl w:val="0"/>
-          <w:numId w:val="9"/>
-        </w:numPr>
-      </w:pPr>
-      <w:r>
-        <w:t>Notificaciones (</w:t>
-      </w:r>
-      <w:proofErr w:type="spellStart"/>
-      <w:r>
-        <w:t>in-</w:t>
-      </w:r>
-      <w:proofErr w:type="gramStart"/>
-      <w:r>
-        <w:t>app</w:t>
-      </w:r>
-      <w:proofErr w:type="spellEnd"/>
-      <w:proofErr w:type="gramEnd"/>
-      <w:r>
-        <w:t xml:space="preserve"> / email) a propietario cuando la cita sea aceptada/rechazada.</w:t>
-      </w:r>
-    </w:p>
-    <w:p>
-      <w:pPr>
-        <w:pStyle w:val="Prrafodelista"/>
-        <w:numPr>
-          <w:ilvl w:val="0"/>
-          <w:numId w:val="9"/>
-        </w:numPr>
-      </w:pPr>
-      <w:r>
-        <w:t>Mostrar datos del veterinario asignado (nombre, correo, teléfono, especialidad) y fecha propuesta.</w:t>
-      </w:r>
-    </w:p>
-    <w:p>
-      <w:pPr>
-        <w:ind w:firstLine="708"/>
-      </w:pPr>
-      <w:r>
-        <w:t xml:space="preserve">Puntos de historia: </w:t>
-      </w:r>
-      <w:r>
-        <w:t>2</w:t>
-      </w:r>
-    </w:p>
-    <w:p>
-      <w:pPr>
-        <w:pStyle w:val="Ttulo3"/>
-        <w:ind w:firstLine="708"/>
-      </w:pPr>
-      <w:r>
-        <w:t>HU-1</w:t>
-      </w:r>
-      <w:r>
-        <w:t>5</w:t>
-      </w:r>
-      <w:r>
-        <w:t xml:space="preserve">- </w:t>
-      </w:r>
-      <w:r>
-        <w:t>Auditorías (Registro de acciones)</w:t>
-      </w:r>
-    </w:p>
-    <w:p>
-      <w:pPr>
-        <w:ind w:left="708"/>
-      </w:pPr>
-      <w:r>
-        <w:t xml:space="preserve">Como </w:t>
-      </w:r>
+      </w:pPr>
       <w:r>
         <w:rPr>
           <w:b/>
           <w:bCs/>
         </w:rPr>
-        <w:t>propietario</w:t>
-      </w:r>
-      <w:r>
-        <w:t xml:space="preserve">, quiero que la </w:t>
-      </w:r>
-      <w:proofErr w:type="gramStart"/>
-      <w:r>
-        <w:t>app</w:t>
-      </w:r>
-      <w:proofErr w:type="gramEnd"/>
-      <w:r>
-        <w:t xml:space="preserve"> registre automáticamente todas las acciones relevantes en la empresa (movimientos de ganado entre fincas, inserciones/ediciones/eliminaciones de animales, solicitudes de citas, creaciones de grupos, etc.), para disponer de un historial completo e inmutable de lo ocurrido.</w:t>
-      </w:r>
-    </w:p>
-    <w:p>
-      <w:pPr>
-        <w:ind w:left="708"/>
-        <w:rPr>
-          <w:b/>
-          <w:bCs/>
-        </w:rPr>
-      </w:pPr>
-      <w:r>
-        <w:rPr>
-          <w:b/>
-          <w:bCs/>
-        </w:rPr>
         <w:t>Criterios de aceptación:</w:t>
       </w:r>
     </w:p>
     <w:p>
       <w:pPr>
-        <w:pStyle w:val="Prrafodelista"/>
+        <w:pStyle w:val="ListParagraph"/>
         <w:numPr>
           <w:ilvl w:val="0"/>
           <w:numId w:val="16"/>
@@ -1478,67 +1026,12 @@
         </w:rPr>
       </w:pPr>
       <w:r>
-        <w:lastRenderedPageBreak/>
-        <w:t>El sistema debe registrar, para cada evento: tipo de evento, actor</w:t>
-      </w:r>
-      <w:r>
-        <w:t xml:space="preserve">, fecha, </w:t>
-      </w:r>
-      <w:r>
-        <w:t xml:space="preserve">entidad afectada (tipo </w:t>
-      </w:r>
-      <w:proofErr w:type="spellStart"/>
-      <w:r>
-        <w:t>y</w:t>
-      </w:r>
-      <w:proofErr w:type="spellEnd"/>
-      <w:r>
-        <w:t xml:space="preserve"> id — p. ej. </w:t>
-      </w:r>
-      <w:proofErr w:type="spellStart"/>
-      <w:r>
-        <w:t>animal_id</w:t>
-      </w:r>
-      <w:proofErr w:type="spellEnd"/>
-      <w:r>
-        <w:t xml:space="preserve">, </w:t>
-      </w:r>
-      <w:proofErr w:type="spellStart"/>
-      <w:r>
-        <w:t>finca_id</w:t>
-      </w:r>
-      <w:proofErr w:type="spellEnd"/>
-      <w:r>
-        <w:t xml:space="preserve">, </w:t>
-      </w:r>
-      <w:proofErr w:type="spellStart"/>
-      <w:r>
-        <w:t>grupo_id</w:t>
-      </w:r>
-      <w:proofErr w:type="spellEnd"/>
-      <w:r>
-        <w:t>), descripción breve y datos previos y posteriores cuando aplique (</w:t>
-      </w:r>
-      <w:proofErr w:type="spellStart"/>
-      <w:r>
-        <w:t>before</w:t>
-      </w:r>
-      <w:proofErr w:type="spellEnd"/>
-      <w:r>
-        <w:t xml:space="preserve">/after </w:t>
-      </w:r>
-      <w:proofErr w:type="spellStart"/>
-      <w:r>
-        <w:t>snapshot</w:t>
-      </w:r>
-      <w:proofErr w:type="spellEnd"/>
-      <w:r>
-        <w:t>).</w:t>
-      </w:r>
-    </w:p>
-    <w:p>
-      <w:pPr>
-        <w:pStyle w:val="Prrafodelista"/>
+        <w:t>El sistema debe registrar, para cada evento: tipo de evento, actor, fecha, entidad afectada (tipo y id — p. ej. animal_id, finca_id, grupo_id), descripción breve y datos previos y posteriores cuando aplique (before/after snapshot).</w:t>
+      </w:r>
+    </w:p>
+    <w:p>
+      <w:pPr>
+        <w:pStyle w:val="ListParagraph"/>
         <w:numPr>
           <w:ilvl w:val="0"/>
           <w:numId w:val="16"/>
@@ -1554,7 +1047,7 @@
     </w:p>
     <w:p>
       <w:pPr>
-        <w:pStyle w:val="Prrafodelista"/>
+        <w:pStyle w:val="ListParagraph"/>
         <w:numPr>
           <w:ilvl w:val="0"/>
           <w:numId w:val="16"/>
@@ -1565,18 +1058,7 @@
         </w:rPr>
       </w:pPr>
       <w:r>
-        <w:t xml:space="preserve">La </w:t>
-      </w:r>
-      <w:proofErr w:type="gramStart"/>
-      <w:r>
-        <w:t>app</w:t>
-      </w:r>
-      <w:proofErr w:type="gramEnd"/>
-      <w:r>
-        <w:t xml:space="preserve"> debe mostrar un listado cronológico</w:t>
-      </w:r>
-      <w:r>
-        <w:t>.</w:t>
+        <w:t>La app debe mostrar un listado cronológico.</w:t>
       </w:r>
     </w:p>
     <w:p>
@@ -1601,7 +1083,7 @@
     <w:p/>
     <w:p>
       <w:pPr>
-        <w:pStyle w:val="Ttulo2"/>
+        <w:pStyle w:val="Heading2"/>
       </w:pPr>
       <w:r>
         <w:t>Veterinario:</w:t>
@@ -1609,14 +1091,14 @@
     </w:p>
     <w:p>
       <w:pPr>
-        <w:pStyle w:val="Ttulo3"/>
+        <w:pStyle w:val="Heading3"/>
       </w:pPr>
       <w:r>
         <w:tab/>
-        <w:t>HU-1</w:t>
-      </w:r>
-      <w:r>
-        <w:t>6</w:t>
+        <w:t>HU-</w:t>
+      </w:r>
+      <w:r>
+        <w:t>11</w:t>
       </w:r>
       <w:r>
         <w:t>- Registrar vacunación</w:t>
@@ -1648,7 +1130,7 @@
     </w:p>
     <w:p>
       <w:pPr>
-        <w:pStyle w:val="Prrafodelista"/>
+        <w:pStyle w:val="ListParagraph"/>
         <w:numPr>
           <w:ilvl w:val="0"/>
           <w:numId w:val="12"/>
@@ -1660,7 +1142,7 @@
     </w:p>
     <w:p>
       <w:pPr>
-        <w:pStyle w:val="Prrafodelista"/>
+        <w:pStyle w:val="ListParagraph"/>
         <w:numPr>
           <w:ilvl w:val="0"/>
           <w:numId w:val="12"/>
@@ -1680,14 +1162,15 @@
     </w:p>
     <w:p>
       <w:pPr>
-        <w:pStyle w:val="Ttulo3"/>
-      </w:pPr>
-      <w:r>
+        <w:pStyle w:val="Heading3"/>
+      </w:pPr>
+      <w:r>
+        <w:lastRenderedPageBreak/>
         <w:tab/>
         <w:t>HU-1</w:t>
       </w:r>
       <w:r>
-        <w:t>7</w:t>
+        <w:t>2</w:t>
       </w:r>
       <w:r>
         <w:t xml:space="preserve">- </w:t>
@@ -1722,7 +1205,7 @@
     </w:p>
     <w:p>
       <w:pPr>
-        <w:pStyle w:val="Prrafodelista"/>
+        <w:pStyle w:val="ListParagraph"/>
         <w:numPr>
           <w:ilvl w:val="0"/>
           <w:numId w:val="13"/>
@@ -1734,7 +1217,7 @@
     </w:p>
     <w:p>
       <w:pPr>
-        <w:pStyle w:val="Prrafodelista"/>
+        <w:pStyle w:val="ListParagraph"/>
         <w:numPr>
           <w:ilvl w:val="0"/>
           <w:numId w:val="13"/>
@@ -1754,26 +1237,21 @@
     </w:p>
     <w:p>
       <w:pPr>
-        <w:pStyle w:val="Ttulo3"/>
+        <w:pStyle w:val="Heading3"/>
         <w:ind w:firstLine="708"/>
       </w:pPr>
       <w:r>
         <w:t>Hu-1</w:t>
       </w:r>
       <w:r>
-        <w:t>8</w:t>
+        <w:t>3</w:t>
       </w:r>
       <w:r>
         <w:t xml:space="preserve">- </w:t>
       </w:r>
       <w:r>
-        <w:t xml:space="preserve">Gestionar estado </w:t>
-      </w:r>
-      <w:proofErr w:type="spellStart"/>
-      <w:r>
-        <w:t>gestativo</w:t>
-      </w:r>
-      <w:proofErr w:type="spellEnd"/>
+        <w:t>Gestionar estado gestativo</w:t>
+      </w:r>
     </w:p>
     <w:p>
       <w:pPr>
@@ -1801,7 +1279,7 @@
     </w:p>
     <w:p>
       <w:pPr>
-        <w:pStyle w:val="Prrafodelista"/>
+        <w:pStyle w:val="ListParagraph"/>
         <w:numPr>
           <w:ilvl w:val="0"/>
           <w:numId w:val="15"/>
@@ -1813,7 +1291,7 @@
     </w:p>
     <w:p>
       <w:pPr>
-        <w:pStyle w:val="Prrafodelista"/>
+        <w:pStyle w:val="ListParagraph"/>
         <w:numPr>
           <w:ilvl w:val="0"/>
           <w:numId w:val="15"/>
@@ -1828,29 +1306,37 @@
         <w:ind w:left="708"/>
       </w:pPr>
       <w:r>
-        <w:lastRenderedPageBreak/>
         <w:t>Puntos de historia: 3</w:t>
       </w:r>
     </w:p>
     <w:p>
       <w:pPr>
-        <w:pStyle w:val="Ttulo3"/>
+        <w:pStyle w:val="Heading3"/>
         <w:ind w:left="708"/>
       </w:pPr>
       <w:r>
         <w:t>HU-</w:t>
       </w:r>
       <w:r>
-        <w:t>1</w:t>
-      </w:r>
-      <w:r>
-        <w:t>9</w:t>
-      </w:r>
-      <w:r>
-        <w:t xml:space="preserve"> – </w:t>
-      </w:r>
-      <w:r>
-        <w:t>Iniciar sesión (Veterinario)</w:t>
+        <w:t>14</w:t>
+      </w:r>
+      <w:r>
+        <w:t xml:space="preserve">- </w:t>
+      </w:r>
+      <w:r>
+        <w:t>Acceder a</w:t>
+      </w:r>
+      <w:r>
+        <w:t>l ganado</w:t>
+      </w:r>
+      <w:r>
+        <w:t xml:space="preserve"> </w:t>
+      </w:r>
+      <w:r>
+        <w:t xml:space="preserve">de </w:t>
+      </w:r>
+      <w:r>
+        <w:t>las empresas ganaderas</w:t>
       </w:r>
     </w:p>
     <w:p>
@@ -1858,7 +1344,13 @@
         <w:ind w:left="708"/>
       </w:pPr>
       <w:r>
-        <w:t>Como personal veterinario, quiero poder registrarme e iniciar sesión para acceder al historial sanitario de animales, registrar vacunas, tratamientos y emitir recomendaciones.</w:t>
+        <w:t>Como personal veterinario, quiero se capaz de acceder a</w:t>
+      </w:r>
+      <w:r>
+        <w:t>l ganado de</w:t>
+      </w:r>
+      <w:r>
+        <w:t xml:space="preserve"> las empresas ganaderas, con la finalidad de poder editar datos sobre el ganado.</w:t>
       </w:r>
     </w:p>
     <w:p>
@@ -1879,149 +1371,7 @@
     </w:p>
     <w:p>
       <w:pPr>
-        <w:pStyle w:val="Listaconvietas"/>
-        <w:tabs>
-          <w:tab w:val="num" w:pos="1068"/>
-        </w:tabs>
-        <w:ind w:left="1068" w:hanging="360"/>
-      </w:pPr>
-      <w:r>
-        <w:t xml:space="preserve">- El personal veterinario puede </w:t>
-      </w:r>
-      <w:r>
-        <w:t>registrarse,</w:t>
-      </w:r>
-      <w:r>
-        <w:t xml:space="preserve"> </w:t>
-      </w:r>
-      <w:r>
-        <w:t>y, si se requiere, su cuenta queda pendiente de verificación hasta aprobación del administrador.</w:t>
-      </w:r>
-    </w:p>
-    <w:p>
-      <w:pPr>
-        <w:pStyle w:val="Listaconvietas"/>
-        <w:tabs>
-          <w:tab w:val="num" w:pos="1068"/>
-        </w:tabs>
-        <w:ind w:left="1068" w:hanging="360"/>
-      </w:pPr>
-      <w:r>
-        <w:t>- Puede iniciar sesión solo si su cuenta está activa.</w:t>
-      </w:r>
-    </w:p>
-    <w:p>
-      <w:pPr>
-        <w:pStyle w:val="Listaconvietas"/>
-        <w:tabs>
-          <w:tab w:val="num" w:pos="1068"/>
-        </w:tabs>
-        <w:ind w:left="1068" w:hanging="360"/>
-      </w:pPr>
-      <w:r>
-        <w:t>- Intentos antes de aprobación muestran mensaje claro.</w:t>
-      </w:r>
-    </w:p>
-    <w:p>
-      <w:pPr>
-        <w:pStyle w:val="Listaconvietas"/>
-        <w:tabs>
-          <w:tab w:val="num" w:pos="1068"/>
-        </w:tabs>
-        <w:ind w:left="1068" w:hanging="360"/>
-      </w:pPr>
-      <w:r>
-        <w:t>- Credenciales inválidas muestran error claro.</w:t>
-      </w:r>
-    </w:p>
-    <w:p>
-      <w:pPr>
-        <w:pStyle w:val="Listaconvietas"/>
-        <w:tabs>
-          <w:tab w:val="num" w:pos="1068"/>
-        </w:tabs>
-        <w:ind w:left="1068" w:hanging="360"/>
-      </w:pPr>
-      <w:r>
-        <w:t>- Existe recuperación de contraseña por correo/OTP.</w:t>
-      </w:r>
-    </w:p>
-    <w:p>
-      <w:pPr>
-        <w:ind w:left="708"/>
-      </w:pPr>
-      <w:r>
-        <w:t>Puntos de historia: 3</w:t>
-      </w:r>
-    </w:p>
-    <w:p>
-      <w:pPr>
-        <w:ind w:left="708"/>
-      </w:pPr>
-    </w:p>
-    <w:p>
-      <w:pPr>
-        <w:pStyle w:val="Ttulo3"/>
-        <w:ind w:left="708"/>
-      </w:pPr>
-      <w:r>
-        <w:t>HU-</w:t>
-      </w:r>
-      <w:r>
-        <w:t>20</w:t>
-      </w:r>
-      <w:r>
-        <w:t xml:space="preserve">- </w:t>
-      </w:r>
-      <w:r>
-        <w:t>Acceder a</w:t>
-      </w:r>
-      <w:r>
-        <w:t>l ganado</w:t>
-      </w:r>
-      <w:r>
-        <w:t xml:space="preserve"> </w:t>
-      </w:r>
-      <w:r>
-        <w:t xml:space="preserve">de </w:t>
-      </w:r>
-      <w:r>
-        <w:t>las empresas ganaderas</w:t>
-      </w:r>
-    </w:p>
-    <w:p>
-      <w:pPr>
-        <w:ind w:left="708"/>
-      </w:pPr>
-      <w:r>
-        <w:t>Como personal veterinario, quiero se capaz de acceder a</w:t>
-      </w:r>
-      <w:r>
-        <w:t>l ganado de</w:t>
-      </w:r>
-      <w:r>
-        <w:t xml:space="preserve"> las empresas ganaderas, con la finalidad de poder editar datos sobre el ganado.</w:t>
-      </w:r>
-    </w:p>
-    <w:p>
-      <w:pPr>
-        <w:ind w:left="708"/>
-        <w:rPr>
-          <w:b/>
-          <w:bCs/>
-        </w:rPr>
-      </w:pPr>
-      <w:r>
-        <w:rPr>
-          <w:b/>
-          <w:bCs/>
-        </w:rPr>
-        <w:t>Criterios de aceptación:</w:t>
-      </w:r>
-    </w:p>
-    <w:p>
-      <w:pPr>
-        <w:pStyle w:val="Prrafodelista"/>
+        <w:pStyle w:val="ListParagraph"/>
         <w:numPr>
           <w:ilvl w:val="0"/>
           <w:numId w:val="2"/>
@@ -2037,7 +1387,7 @@
     </w:p>
     <w:p>
       <w:pPr>
-        <w:pStyle w:val="Prrafodelista"/>
+        <w:pStyle w:val="ListParagraph"/>
         <w:numPr>
           <w:ilvl w:val="0"/>
           <w:numId w:val="2"/>
@@ -2053,7 +1403,7 @@
     </w:p>
     <w:p>
       <w:pPr>
-        <w:pStyle w:val="Prrafodelista"/>
+        <w:pStyle w:val="ListParagraph"/>
         <w:numPr>
           <w:ilvl w:val="0"/>
           <w:numId w:val="2"/>
@@ -2074,19 +1424,14 @@
     </w:p>
     <w:p>
       <w:pPr>
+        <w:pStyle w:val="Heading3"/>
         <w:ind w:left="708"/>
       </w:pPr>
-    </w:p>
-    <w:p>
-      <w:pPr>
-        <w:pStyle w:val="Ttulo3"/>
-        <w:ind w:left="708"/>
-      </w:pPr>
       <w:r>
         <w:t>HU-</w:t>
       </w:r>
       <w:r>
-        <w:t>21</w:t>
+        <w:t>15</w:t>
       </w:r>
       <w:r>
         <w:t xml:space="preserve">- </w:t>
@@ -2121,7 +1466,7 @@
     </w:p>
     <w:p>
       <w:pPr>
-        <w:pStyle w:val="Prrafodelista"/>
+        <w:pStyle w:val="ListParagraph"/>
         <w:numPr>
           <w:ilvl w:val="0"/>
           <w:numId w:val="4"/>
@@ -2129,6 +1474,7 @@
         <w:ind w:left="1428"/>
       </w:pPr>
       <w:r>
+        <w:lastRenderedPageBreak/>
         <w:t>Listado de las citas solicitadas por los finqueros, con la opción para aceptarla y establecer una fecha</w:t>
       </w:r>
       <w:r>
@@ -2140,7 +1486,7 @@
     </w:p>
     <w:p>
       <w:pPr>
-        <w:pStyle w:val="Prrafodelista"/>
+        <w:pStyle w:val="ListParagraph"/>
         <w:numPr>
           <w:ilvl w:val="0"/>
           <w:numId w:val="4"/>
@@ -2148,13 +1494,12 @@
         <w:ind w:left="1428"/>
       </w:pPr>
       <w:r>
-        <w:lastRenderedPageBreak/>
         <w:t xml:space="preserve">Las citas aceptadas aparecerán en otro listado, donde podrán ser canceladas o reagendadas. </w:t>
       </w:r>
     </w:p>
     <w:p>
       <w:pPr>
-        <w:pStyle w:val="Prrafodelista"/>
+        <w:pStyle w:val="ListParagraph"/>
         <w:numPr>
           <w:ilvl w:val="0"/>
           <w:numId w:val="4"/>
@@ -2191,11 +1536,11 @@
   <w:abstractNum w:abstractNumId="0" w15:restartNumberingAfterBreak="0">
     <w:nsid w:val="FFFFFF89"/>
     <w:multiLevelType w:val="singleLevel"/>
-    <w:tmpl w:val="5992D0A6"/>
+    <w:tmpl w:val="029C5318"/>
     <w:lvl w:ilvl="0">
       <w:start w:val="1"/>
       <w:numFmt w:val="bullet"/>
-      <w:pStyle w:val="Listaconvietas"/>
+      <w:pStyle w:val="ListBullet"/>
       <w:lvlText w:val=""/>
       <w:lvlJc w:val="left"/>
       <w:pPr>
@@ -2888,6 +2233,155 @@
     </w:lvl>
   </w:abstractNum>
   <w:abstractNum w:abstractNumId="7" w15:restartNumberingAfterBreak="0">
+    <w:nsid w:val="36F8187F"/>
+    <w:multiLevelType w:val="multilevel"/>
+    <w:tmpl w:val="F61AD28C"/>
+    <w:lvl w:ilvl="0">
+      <w:start w:val="1"/>
+      <w:numFmt w:val="bullet"/>
+      <w:lvlText w:val=""/>
+      <w:lvlJc w:val="left"/>
+      <w:pPr>
+        <w:tabs>
+          <w:tab w:val="num" w:pos="720"/>
+        </w:tabs>
+        <w:ind w:left="720" w:hanging="360"/>
+      </w:pPr>
+      <w:rPr>
+        <w:rFonts w:ascii="Symbol" w:hAnsi="Symbol" w:hint="default"/>
+        <w:sz w:val="20"/>
+      </w:rPr>
+    </w:lvl>
+    <w:lvl w:ilvl="1" w:tentative="1">
+      <w:start w:val="1"/>
+      <w:numFmt w:val="bullet"/>
+      <w:lvlText w:val="o"/>
+      <w:lvlJc w:val="left"/>
+      <w:pPr>
+        <w:tabs>
+          <w:tab w:val="num" w:pos="1440"/>
+        </w:tabs>
+        <w:ind w:left="1440" w:hanging="360"/>
+      </w:pPr>
+      <w:rPr>
+        <w:rFonts w:ascii="Courier New" w:hAnsi="Courier New" w:hint="default"/>
+        <w:sz w:val="20"/>
+      </w:rPr>
+    </w:lvl>
+    <w:lvl w:ilvl="2" w:tentative="1">
+      <w:start w:val="1"/>
+      <w:numFmt w:val="bullet"/>
+      <w:lvlText w:val=""/>
+      <w:lvlJc w:val="left"/>
+      <w:pPr>
+        <w:tabs>
+          <w:tab w:val="num" w:pos="2160"/>
+        </w:tabs>
+        <w:ind w:left="2160" w:hanging="360"/>
+      </w:pPr>
+      <w:rPr>
+        <w:rFonts w:ascii="Wingdings" w:hAnsi="Wingdings" w:hint="default"/>
+        <w:sz w:val="20"/>
+      </w:rPr>
+    </w:lvl>
+    <w:lvl w:ilvl="3" w:tentative="1">
+      <w:start w:val="1"/>
+      <w:numFmt w:val="bullet"/>
+      <w:lvlText w:val=""/>
+      <w:lvlJc w:val="left"/>
+      <w:pPr>
+        <w:tabs>
+          <w:tab w:val="num" w:pos="2880"/>
+        </w:tabs>
+        <w:ind w:left="2880" w:hanging="360"/>
+      </w:pPr>
+      <w:rPr>
+        <w:rFonts w:ascii="Wingdings" w:hAnsi="Wingdings" w:hint="default"/>
+        <w:sz w:val="20"/>
+      </w:rPr>
+    </w:lvl>
+    <w:lvl w:ilvl="4" w:tentative="1">
+      <w:start w:val="1"/>
+      <w:numFmt w:val="bullet"/>
+      <w:lvlText w:val=""/>
+      <w:lvlJc w:val="left"/>
+      <w:pPr>
+        <w:tabs>
+          <w:tab w:val="num" w:pos="3600"/>
+        </w:tabs>
+        <w:ind w:left="3600" w:hanging="360"/>
+      </w:pPr>
+      <w:rPr>
+        <w:rFonts w:ascii="Wingdings" w:hAnsi="Wingdings" w:hint="default"/>
+        <w:sz w:val="20"/>
+      </w:rPr>
+    </w:lvl>
+    <w:lvl w:ilvl="5" w:tentative="1">
+      <w:start w:val="1"/>
+      <w:numFmt w:val="bullet"/>
+      <w:lvlText w:val=""/>
+      <w:lvlJc w:val="left"/>
+      <w:pPr>
+        <w:tabs>
+          <w:tab w:val="num" w:pos="4320"/>
+        </w:tabs>
+        <w:ind w:left="4320" w:hanging="360"/>
+      </w:pPr>
+      <w:rPr>
+        <w:rFonts w:ascii="Wingdings" w:hAnsi="Wingdings" w:hint="default"/>
+        <w:sz w:val="20"/>
+      </w:rPr>
+    </w:lvl>
+    <w:lvl w:ilvl="6" w:tentative="1">
+      <w:start w:val="1"/>
+      <w:numFmt w:val="bullet"/>
+      <w:lvlText w:val=""/>
+      <w:lvlJc w:val="left"/>
+      <w:pPr>
+        <w:tabs>
+          <w:tab w:val="num" w:pos="5040"/>
+        </w:tabs>
+        <w:ind w:left="5040" w:hanging="360"/>
+      </w:pPr>
+      <w:rPr>
+        <w:rFonts w:ascii="Wingdings" w:hAnsi="Wingdings" w:hint="default"/>
+        <w:sz w:val="20"/>
+      </w:rPr>
+    </w:lvl>
+    <w:lvl w:ilvl="7" w:tentative="1">
+      <w:start w:val="1"/>
+      <w:numFmt w:val="bullet"/>
+      <w:lvlText w:val=""/>
+      <w:lvlJc w:val="left"/>
+      <w:pPr>
+        <w:tabs>
+          <w:tab w:val="num" w:pos="5760"/>
+        </w:tabs>
+        <w:ind w:left="5760" w:hanging="360"/>
+      </w:pPr>
+      <w:rPr>
+        <w:rFonts w:ascii="Wingdings" w:hAnsi="Wingdings" w:hint="default"/>
+        <w:sz w:val="20"/>
+      </w:rPr>
+    </w:lvl>
+    <w:lvl w:ilvl="8" w:tentative="1">
+      <w:start w:val="1"/>
+      <w:numFmt w:val="bullet"/>
+      <w:lvlText w:val=""/>
+      <w:lvlJc w:val="left"/>
+      <w:pPr>
+        <w:tabs>
+          <w:tab w:val="num" w:pos="6480"/>
+        </w:tabs>
+        <w:ind w:left="6480" w:hanging="360"/>
+      </w:pPr>
+      <w:rPr>
+        <w:rFonts w:ascii="Wingdings" w:hAnsi="Wingdings" w:hint="default"/>
+        <w:sz w:val="20"/>
+      </w:rPr>
+    </w:lvl>
+  </w:abstractNum>
+  <w:abstractNum w:abstractNumId="8" w15:restartNumberingAfterBreak="0">
     <w:nsid w:val="4931288D"/>
     <w:multiLevelType w:val="hybridMultilevel"/>
     <w:tmpl w:val="EB4EB16A"/>
@@ -3000,7 +2494,7 @@
       </w:rPr>
     </w:lvl>
   </w:abstractNum>
-  <w:abstractNum w:abstractNumId="8" w15:restartNumberingAfterBreak="0">
+  <w:abstractNum w:abstractNumId="9" w15:restartNumberingAfterBreak="0">
     <w:nsid w:val="4B041A37"/>
     <w:multiLevelType w:val="hybridMultilevel"/>
     <w:tmpl w:val="E31650AA"/>
@@ -3113,7 +2607,7 @@
       </w:rPr>
     </w:lvl>
   </w:abstractNum>
-  <w:abstractNum w:abstractNumId="9" w15:restartNumberingAfterBreak="0">
+  <w:abstractNum w:abstractNumId="10" w15:restartNumberingAfterBreak="0">
     <w:nsid w:val="53D973D7"/>
     <w:multiLevelType w:val="hybridMultilevel"/>
     <w:tmpl w:val="95E8800E"/>
@@ -3226,7 +2720,7 @@
       </w:rPr>
     </w:lvl>
   </w:abstractNum>
-  <w:abstractNum w:abstractNumId="10" w15:restartNumberingAfterBreak="0">
+  <w:abstractNum w:abstractNumId="11" w15:restartNumberingAfterBreak="0">
     <w:nsid w:val="540641B5"/>
     <w:multiLevelType w:val="hybridMultilevel"/>
     <w:tmpl w:val="E35E0D34"/>
@@ -3339,7 +2833,7 @@
       </w:rPr>
     </w:lvl>
   </w:abstractNum>
-  <w:abstractNum w:abstractNumId="11" w15:restartNumberingAfterBreak="0">
+  <w:abstractNum w:abstractNumId="12" w15:restartNumberingAfterBreak="0">
     <w:nsid w:val="55916FB5"/>
     <w:multiLevelType w:val="hybridMultilevel"/>
     <w:tmpl w:val="9412F450"/>
@@ -3452,7 +2946,156 @@
       </w:rPr>
     </w:lvl>
   </w:abstractNum>
-  <w:abstractNum w:abstractNumId="12" w15:restartNumberingAfterBreak="0">
+  <w:abstractNum w:abstractNumId="13" w15:restartNumberingAfterBreak="0">
+    <w:nsid w:val="5848150A"/>
+    <w:multiLevelType w:val="multilevel"/>
+    <w:tmpl w:val="88B289D2"/>
+    <w:lvl w:ilvl="0">
+      <w:start w:val="1"/>
+      <w:numFmt w:val="bullet"/>
+      <w:lvlText w:val=""/>
+      <w:lvlJc w:val="left"/>
+      <w:pPr>
+        <w:tabs>
+          <w:tab w:val="num" w:pos="720"/>
+        </w:tabs>
+        <w:ind w:left="720" w:hanging="360"/>
+      </w:pPr>
+      <w:rPr>
+        <w:rFonts w:ascii="Symbol" w:hAnsi="Symbol" w:hint="default"/>
+        <w:sz w:val="20"/>
+      </w:rPr>
+    </w:lvl>
+    <w:lvl w:ilvl="1" w:tentative="1">
+      <w:start w:val="1"/>
+      <w:numFmt w:val="bullet"/>
+      <w:lvlText w:val="o"/>
+      <w:lvlJc w:val="left"/>
+      <w:pPr>
+        <w:tabs>
+          <w:tab w:val="num" w:pos="1440"/>
+        </w:tabs>
+        <w:ind w:left="1440" w:hanging="360"/>
+      </w:pPr>
+      <w:rPr>
+        <w:rFonts w:ascii="Courier New" w:hAnsi="Courier New" w:hint="default"/>
+        <w:sz w:val="20"/>
+      </w:rPr>
+    </w:lvl>
+    <w:lvl w:ilvl="2" w:tentative="1">
+      <w:start w:val="1"/>
+      <w:numFmt w:val="bullet"/>
+      <w:lvlText w:val=""/>
+      <w:lvlJc w:val="left"/>
+      <w:pPr>
+        <w:tabs>
+          <w:tab w:val="num" w:pos="2160"/>
+        </w:tabs>
+        <w:ind w:left="2160" w:hanging="360"/>
+      </w:pPr>
+      <w:rPr>
+        <w:rFonts w:ascii="Wingdings" w:hAnsi="Wingdings" w:hint="default"/>
+        <w:sz w:val="20"/>
+      </w:rPr>
+    </w:lvl>
+    <w:lvl w:ilvl="3" w:tentative="1">
+      <w:start w:val="1"/>
+      <w:numFmt w:val="bullet"/>
+      <w:lvlText w:val=""/>
+      <w:lvlJc w:val="left"/>
+      <w:pPr>
+        <w:tabs>
+          <w:tab w:val="num" w:pos="2880"/>
+        </w:tabs>
+        <w:ind w:left="2880" w:hanging="360"/>
+      </w:pPr>
+      <w:rPr>
+        <w:rFonts w:ascii="Wingdings" w:hAnsi="Wingdings" w:hint="default"/>
+        <w:sz w:val="20"/>
+      </w:rPr>
+    </w:lvl>
+    <w:lvl w:ilvl="4" w:tentative="1">
+      <w:start w:val="1"/>
+      <w:numFmt w:val="bullet"/>
+      <w:lvlText w:val=""/>
+      <w:lvlJc w:val="left"/>
+      <w:pPr>
+        <w:tabs>
+          <w:tab w:val="num" w:pos="3600"/>
+        </w:tabs>
+        <w:ind w:left="3600" w:hanging="360"/>
+      </w:pPr>
+      <w:rPr>
+        <w:rFonts w:ascii="Wingdings" w:hAnsi="Wingdings" w:hint="default"/>
+        <w:sz w:val="20"/>
+      </w:rPr>
+    </w:lvl>
+    <w:lvl w:ilvl="5" w:tentative="1">
+      <w:start w:val="1"/>
+      <w:numFmt w:val="bullet"/>
+      <w:lvlText w:val=""/>
+      <w:lvlJc w:val="left"/>
+      <w:pPr>
+        <w:tabs>
+          <w:tab w:val="num" w:pos="4320"/>
+        </w:tabs>
+        <w:ind w:left="4320" w:hanging="360"/>
+      </w:pPr>
+      <w:rPr>
+        <w:rFonts w:ascii="Wingdings" w:hAnsi="Wingdings" w:hint="default"/>
+        <w:sz w:val="20"/>
+      </w:rPr>
+    </w:lvl>
+    <w:lvl w:ilvl="6" w:tentative="1">
+      <w:start w:val="1"/>
+      <w:numFmt w:val="bullet"/>
+      <w:lvlText w:val=""/>
+      <w:lvlJc w:val="left"/>
+      <w:pPr>
+        <w:tabs>
+          <w:tab w:val="num" w:pos="5040"/>
+        </w:tabs>
+        <w:ind w:left="5040" w:hanging="360"/>
+      </w:pPr>
+      <w:rPr>
+        <w:rFonts w:ascii="Wingdings" w:hAnsi="Wingdings" w:hint="default"/>
+        <w:sz w:val="20"/>
+      </w:rPr>
+    </w:lvl>
+    <w:lvl w:ilvl="7" w:tentative="1">
+      <w:start w:val="1"/>
+      <w:numFmt w:val="bullet"/>
+      <w:lvlText w:val=""/>
+      <w:lvlJc w:val="left"/>
+      <w:pPr>
+        <w:tabs>
+          <w:tab w:val="num" w:pos="5760"/>
+        </w:tabs>
+        <w:ind w:left="5760" w:hanging="360"/>
+      </w:pPr>
+      <w:rPr>
+        <w:rFonts w:ascii="Wingdings" w:hAnsi="Wingdings" w:hint="default"/>
+        <w:sz w:val="20"/>
+      </w:rPr>
+    </w:lvl>
+    <w:lvl w:ilvl="8" w:tentative="1">
+      <w:start w:val="1"/>
+      <w:numFmt w:val="bullet"/>
+      <w:lvlText w:val=""/>
+      <w:lvlJc w:val="left"/>
+      <w:pPr>
+        <w:tabs>
+          <w:tab w:val="num" w:pos="6480"/>
+        </w:tabs>
+        <w:ind w:left="6480" w:hanging="360"/>
+      </w:pPr>
+      <w:rPr>
+        <w:rFonts w:ascii="Wingdings" w:hAnsi="Wingdings" w:hint="default"/>
+        <w:sz w:val="20"/>
+      </w:rPr>
+    </w:lvl>
+  </w:abstractNum>
+  <w:abstractNum w:abstractNumId="14" w15:restartNumberingAfterBreak="0">
     <w:nsid w:val="5AED0221"/>
     <w:multiLevelType w:val="hybridMultilevel"/>
     <w:tmpl w:val="BDB201A0"/>
@@ -3565,7 +3208,603 @@
       </w:rPr>
     </w:lvl>
   </w:abstractNum>
-  <w:abstractNum w:abstractNumId="13" w15:restartNumberingAfterBreak="0">
+  <w:abstractNum w:abstractNumId="15" w15:restartNumberingAfterBreak="0">
+    <w:nsid w:val="5B396285"/>
+    <w:multiLevelType w:val="multilevel"/>
+    <w:tmpl w:val="A3824782"/>
+    <w:lvl w:ilvl="0">
+      <w:start w:val="1"/>
+      <w:numFmt w:val="bullet"/>
+      <w:lvlText w:val=""/>
+      <w:lvlJc w:val="left"/>
+      <w:pPr>
+        <w:tabs>
+          <w:tab w:val="num" w:pos="720"/>
+        </w:tabs>
+        <w:ind w:left="720" w:hanging="360"/>
+      </w:pPr>
+      <w:rPr>
+        <w:rFonts w:ascii="Symbol" w:hAnsi="Symbol" w:hint="default"/>
+        <w:sz w:val="20"/>
+      </w:rPr>
+    </w:lvl>
+    <w:lvl w:ilvl="1" w:tentative="1">
+      <w:start w:val="1"/>
+      <w:numFmt w:val="bullet"/>
+      <w:lvlText w:val="o"/>
+      <w:lvlJc w:val="left"/>
+      <w:pPr>
+        <w:tabs>
+          <w:tab w:val="num" w:pos="1440"/>
+        </w:tabs>
+        <w:ind w:left="1440" w:hanging="360"/>
+      </w:pPr>
+      <w:rPr>
+        <w:rFonts w:ascii="Courier New" w:hAnsi="Courier New" w:hint="default"/>
+        <w:sz w:val="20"/>
+      </w:rPr>
+    </w:lvl>
+    <w:lvl w:ilvl="2" w:tentative="1">
+      <w:start w:val="1"/>
+      <w:numFmt w:val="bullet"/>
+      <w:lvlText w:val=""/>
+      <w:lvlJc w:val="left"/>
+      <w:pPr>
+        <w:tabs>
+          <w:tab w:val="num" w:pos="2160"/>
+        </w:tabs>
+        <w:ind w:left="2160" w:hanging="360"/>
+      </w:pPr>
+      <w:rPr>
+        <w:rFonts w:ascii="Wingdings" w:hAnsi="Wingdings" w:hint="default"/>
+        <w:sz w:val="20"/>
+      </w:rPr>
+    </w:lvl>
+    <w:lvl w:ilvl="3" w:tentative="1">
+      <w:start w:val="1"/>
+      <w:numFmt w:val="bullet"/>
+      <w:lvlText w:val=""/>
+      <w:lvlJc w:val="left"/>
+      <w:pPr>
+        <w:tabs>
+          <w:tab w:val="num" w:pos="2880"/>
+        </w:tabs>
+        <w:ind w:left="2880" w:hanging="360"/>
+      </w:pPr>
+      <w:rPr>
+        <w:rFonts w:ascii="Wingdings" w:hAnsi="Wingdings" w:hint="default"/>
+        <w:sz w:val="20"/>
+      </w:rPr>
+    </w:lvl>
+    <w:lvl w:ilvl="4" w:tentative="1">
+      <w:start w:val="1"/>
+      <w:numFmt w:val="bullet"/>
+      <w:lvlText w:val=""/>
+      <w:lvlJc w:val="left"/>
+      <w:pPr>
+        <w:tabs>
+          <w:tab w:val="num" w:pos="3600"/>
+        </w:tabs>
+        <w:ind w:left="3600" w:hanging="360"/>
+      </w:pPr>
+      <w:rPr>
+        <w:rFonts w:ascii="Wingdings" w:hAnsi="Wingdings" w:hint="default"/>
+        <w:sz w:val="20"/>
+      </w:rPr>
+    </w:lvl>
+    <w:lvl w:ilvl="5" w:tentative="1">
+      <w:start w:val="1"/>
+      <w:numFmt w:val="bullet"/>
+      <w:lvlText w:val=""/>
+      <w:lvlJc w:val="left"/>
+      <w:pPr>
+        <w:tabs>
+          <w:tab w:val="num" w:pos="4320"/>
+        </w:tabs>
+        <w:ind w:left="4320" w:hanging="360"/>
+      </w:pPr>
+      <w:rPr>
+        <w:rFonts w:ascii="Wingdings" w:hAnsi="Wingdings" w:hint="default"/>
+        <w:sz w:val="20"/>
+      </w:rPr>
+    </w:lvl>
+    <w:lvl w:ilvl="6" w:tentative="1">
+      <w:start w:val="1"/>
+      <w:numFmt w:val="bullet"/>
+      <w:lvlText w:val=""/>
+      <w:lvlJc w:val="left"/>
+      <w:pPr>
+        <w:tabs>
+          <w:tab w:val="num" w:pos="5040"/>
+        </w:tabs>
+        <w:ind w:left="5040" w:hanging="360"/>
+      </w:pPr>
+      <w:rPr>
+        <w:rFonts w:ascii="Wingdings" w:hAnsi="Wingdings" w:hint="default"/>
+        <w:sz w:val="20"/>
+      </w:rPr>
+    </w:lvl>
+    <w:lvl w:ilvl="7" w:tentative="1">
+      <w:start w:val="1"/>
+      <w:numFmt w:val="bullet"/>
+      <w:lvlText w:val=""/>
+      <w:lvlJc w:val="left"/>
+      <w:pPr>
+        <w:tabs>
+          <w:tab w:val="num" w:pos="5760"/>
+        </w:tabs>
+        <w:ind w:left="5760" w:hanging="360"/>
+      </w:pPr>
+      <w:rPr>
+        <w:rFonts w:ascii="Wingdings" w:hAnsi="Wingdings" w:hint="default"/>
+        <w:sz w:val="20"/>
+      </w:rPr>
+    </w:lvl>
+    <w:lvl w:ilvl="8" w:tentative="1">
+      <w:start w:val="1"/>
+      <w:numFmt w:val="bullet"/>
+      <w:lvlText w:val=""/>
+      <w:lvlJc w:val="left"/>
+      <w:pPr>
+        <w:tabs>
+          <w:tab w:val="num" w:pos="6480"/>
+        </w:tabs>
+        <w:ind w:left="6480" w:hanging="360"/>
+      </w:pPr>
+      <w:rPr>
+        <w:rFonts w:ascii="Wingdings" w:hAnsi="Wingdings" w:hint="default"/>
+        <w:sz w:val="20"/>
+      </w:rPr>
+    </w:lvl>
+  </w:abstractNum>
+  <w:abstractNum w:abstractNumId="16" w15:restartNumberingAfterBreak="0">
+    <w:nsid w:val="5B7428EC"/>
+    <w:multiLevelType w:val="multilevel"/>
+    <w:tmpl w:val="482C2C18"/>
+    <w:lvl w:ilvl="0">
+      <w:start w:val="1"/>
+      <w:numFmt w:val="bullet"/>
+      <w:lvlText w:val=""/>
+      <w:lvlJc w:val="left"/>
+      <w:pPr>
+        <w:tabs>
+          <w:tab w:val="num" w:pos="720"/>
+        </w:tabs>
+        <w:ind w:left="720" w:hanging="360"/>
+      </w:pPr>
+      <w:rPr>
+        <w:rFonts w:ascii="Symbol" w:hAnsi="Symbol" w:hint="default"/>
+        <w:sz w:val="20"/>
+      </w:rPr>
+    </w:lvl>
+    <w:lvl w:ilvl="1" w:tentative="1">
+      <w:start w:val="1"/>
+      <w:numFmt w:val="bullet"/>
+      <w:lvlText w:val="o"/>
+      <w:lvlJc w:val="left"/>
+      <w:pPr>
+        <w:tabs>
+          <w:tab w:val="num" w:pos="1440"/>
+        </w:tabs>
+        <w:ind w:left="1440" w:hanging="360"/>
+      </w:pPr>
+      <w:rPr>
+        <w:rFonts w:ascii="Courier New" w:hAnsi="Courier New" w:hint="default"/>
+        <w:sz w:val="20"/>
+      </w:rPr>
+    </w:lvl>
+    <w:lvl w:ilvl="2" w:tentative="1">
+      <w:start w:val="1"/>
+      <w:numFmt w:val="bullet"/>
+      <w:lvlText w:val=""/>
+      <w:lvlJc w:val="left"/>
+      <w:pPr>
+        <w:tabs>
+          <w:tab w:val="num" w:pos="2160"/>
+        </w:tabs>
+        <w:ind w:left="2160" w:hanging="360"/>
+      </w:pPr>
+      <w:rPr>
+        <w:rFonts w:ascii="Wingdings" w:hAnsi="Wingdings" w:hint="default"/>
+        <w:sz w:val="20"/>
+      </w:rPr>
+    </w:lvl>
+    <w:lvl w:ilvl="3" w:tentative="1">
+      <w:start w:val="1"/>
+      <w:numFmt w:val="bullet"/>
+      <w:lvlText w:val=""/>
+      <w:lvlJc w:val="left"/>
+      <w:pPr>
+        <w:tabs>
+          <w:tab w:val="num" w:pos="2880"/>
+        </w:tabs>
+        <w:ind w:left="2880" w:hanging="360"/>
+      </w:pPr>
+      <w:rPr>
+        <w:rFonts w:ascii="Wingdings" w:hAnsi="Wingdings" w:hint="default"/>
+        <w:sz w:val="20"/>
+      </w:rPr>
+    </w:lvl>
+    <w:lvl w:ilvl="4" w:tentative="1">
+      <w:start w:val="1"/>
+      <w:numFmt w:val="bullet"/>
+      <w:lvlText w:val=""/>
+      <w:lvlJc w:val="left"/>
+      <w:pPr>
+        <w:tabs>
+          <w:tab w:val="num" w:pos="3600"/>
+        </w:tabs>
+        <w:ind w:left="3600" w:hanging="360"/>
+      </w:pPr>
+      <w:rPr>
+        <w:rFonts w:ascii="Wingdings" w:hAnsi="Wingdings" w:hint="default"/>
+        <w:sz w:val="20"/>
+      </w:rPr>
+    </w:lvl>
+    <w:lvl w:ilvl="5" w:tentative="1">
+      <w:start w:val="1"/>
+      <w:numFmt w:val="bullet"/>
+      <w:lvlText w:val=""/>
+      <w:lvlJc w:val="left"/>
+      <w:pPr>
+        <w:tabs>
+          <w:tab w:val="num" w:pos="4320"/>
+        </w:tabs>
+        <w:ind w:left="4320" w:hanging="360"/>
+      </w:pPr>
+      <w:rPr>
+        <w:rFonts w:ascii="Wingdings" w:hAnsi="Wingdings" w:hint="default"/>
+        <w:sz w:val="20"/>
+      </w:rPr>
+    </w:lvl>
+    <w:lvl w:ilvl="6" w:tentative="1">
+      <w:start w:val="1"/>
+      <w:numFmt w:val="bullet"/>
+      <w:lvlText w:val=""/>
+      <w:lvlJc w:val="left"/>
+      <w:pPr>
+        <w:tabs>
+          <w:tab w:val="num" w:pos="5040"/>
+        </w:tabs>
+        <w:ind w:left="5040" w:hanging="360"/>
+      </w:pPr>
+      <w:rPr>
+        <w:rFonts w:ascii="Wingdings" w:hAnsi="Wingdings" w:hint="default"/>
+        <w:sz w:val="20"/>
+      </w:rPr>
+    </w:lvl>
+    <w:lvl w:ilvl="7" w:tentative="1">
+      <w:start w:val="1"/>
+      <w:numFmt w:val="bullet"/>
+      <w:lvlText w:val=""/>
+      <w:lvlJc w:val="left"/>
+      <w:pPr>
+        <w:tabs>
+          <w:tab w:val="num" w:pos="5760"/>
+        </w:tabs>
+        <w:ind w:left="5760" w:hanging="360"/>
+      </w:pPr>
+      <w:rPr>
+        <w:rFonts w:ascii="Wingdings" w:hAnsi="Wingdings" w:hint="default"/>
+        <w:sz w:val="20"/>
+      </w:rPr>
+    </w:lvl>
+    <w:lvl w:ilvl="8" w:tentative="1">
+      <w:start w:val="1"/>
+      <w:numFmt w:val="bullet"/>
+      <w:lvlText w:val=""/>
+      <w:lvlJc w:val="left"/>
+      <w:pPr>
+        <w:tabs>
+          <w:tab w:val="num" w:pos="6480"/>
+        </w:tabs>
+        <w:ind w:left="6480" w:hanging="360"/>
+      </w:pPr>
+      <w:rPr>
+        <w:rFonts w:ascii="Wingdings" w:hAnsi="Wingdings" w:hint="default"/>
+        <w:sz w:val="20"/>
+      </w:rPr>
+    </w:lvl>
+  </w:abstractNum>
+  <w:abstractNum w:abstractNumId="17" w15:restartNumberingAfterBreak="0">
+    <w:nsid w:val="63811309"/>
+    <w:multiLevelType w:val="multilevel"/>
+    <w:tmpl w:val="DED2CE80"/>
+    <w:lvl w:ilvl="0">
+      <w:start w:val="1"/>
+      <w:numFmt w:val="bullet"/>
+      <w:lvlText w:val=""/>
+      <w:lvlJc w:val="left"/>
+      <w:pPr>
+        <w:tabs>
+          <w:tab w:val="num" w:pos="720"/>
+        </w:tabs>
+        <w:ind w:left="720" w:hanging="360"/>
+      </w:pPr>
+      <w:rPr>
+        <w:rFonts w:ascii="Symbol" w:hAnsi="Symbol" w:hint="default"/>
+        <w:sz w:val="20"/>
+      </w:rPr>
+    </w:lvl>
+    <w:lvl w:ilvl="1" w:tentative="1">
+      <w:start w:val="1"/>
+      <w:numFmt w:val="bullet"/>
+      <w:lvlText w:val="o"/>
+      <w:lvlJc w:val="left"/>
+      <w:pPr>
+        <w:tabs>
+          <w:tab w:val="num" w:pos="1440"/>
+        </w:tabs>
+        <w:ind w:left="1440" w:hanging="360"/>
+      </w:pPr>
+      <w:rPr>
+        <w:rFonts w:ascii="Courier New" w:hAnsi="Courier New" w:hint="default"/>
+        <w:sz w:val="20"/>
+      </w:rPr>
+    </w:lvl>
+    <w:lvl w:ilvl="2" w:tentative="1">
+      <w:start w:val="1"/>
+      <w:numFmt w:val="bullet"/>
+      <w:lvlText w:val=""/>
+      <w:lvlJc w:val="left"/>
+      <w:pPr>
+        <w:tabs>
+          <w:tab w:val="num" w:pos="2160"/>
+        </w:tabs>
+        <w:ind w:left="2160" w:hanging="360"/>
+      </w:pPr>
+      <w:rPr>
+        <w:rFonts w:ascii="Wingdings" w:hAnsi="Wingdings" w:hint="default"/>
+        <w:sz w:val="20"/>
+      </w:rPr>
+    </w:lvl>
+    <w:lvl w:ilvl="3" w:tentative="1">
+      <w:start w:val="1"/>
+      <w:numFmt w:val="bullet"/>
+      <w:lvlText w:val=""/>
+      <w:lvlJc w:val="left"/>
+      <w:pPr>
+        <w:tabs>
+          <w:tab w:val="num" w:pos="2880"/>
+        </w:tabs>
+        <w:ind w:left="2880" w:hanging="360"/>
+      </w:pPr>
+      <w:rPr>
+        <w:rFonts w:ascii="Wingdings" w:hAnsi="Wingdings" w:hint="default"/>
+        <w:sz w:val="20"/>
+      </w:rPr>
+    </w:lvl>
+    <w:lvl w:ilvl="4" w:tentative="1">
+      <w:start w:val="1"/>
+      <w:numFmt w:val="bullet"/>
+      <w:lvlText w:val=""/>
+      <w:lvlJc w:val="left"/>
+      <w:pPr>
+        <w:tabs>
+          <w:tab w:val="num" w:pos="3600"/>
+        </w:tabs>
+        <w:ind w:left="3600" w:hanging="360"/>
+      </w:pPr>
+      <w:rPr>
+        <w:rFonts w:ascii="Wingdings" w:hAnsi="Wingdings" w:hint="default"/>
+        <w:sz w:val="20"/>
+      </w:rPr>
+    </w:lvl>
+    <w:lvl w:ilvl="5" w:tentative="1">
+      <w:start w:val="1"/>
+      <w:numFmt w:val="bullet"/>
+      <w:lvlText w:val=""/>
+      <w:lvlJc w:val="left"/>
+      <w:pPr>
+        <w:tabs>
+          <w:tab w:val="num" w:pos="4320"/>
+        </w:tabs>
+        <w:ind w:left="4320" w:hanging="360"/>
+      </w:pPr>
+      <w:rPr>
+        <w:rFonts w:ascii="Wingdings" w:hAnsi="Wingdings" w:hint="default"/>
+        <w:sz w:val="20"/>
+      </w:rPr>
+    </w:lvl>
+    <w:lvl w:ilvl="6" w:tentative="1">
+      <w:start w:val="1"/>
+      <w:numFmt w:val="bullet"/>
+      <w:lvlText w:val=""/>
+      <w:lvlJc w:val="left"/>
+      <w:pPr>
+        <w:tabs>
+          <w:tab w:val="num" w:pos="5040"/>
+        </w:tabs>
+        <w:ind w:left="5040" w:hanging="360"/>
+      </w:pPr>
+      <w:rPr>
+        <w:rFonts w:ascii="Wingdings" w:hAnsi="Wingdings" w:hint="default"/>
+        <w:sz w:val="20"/>
+      </w:rPr>
+    </w:lvl>
+    <w:lvl w:ilvl="7" w:tentative="1">
+      <w:start w:val="1"/>
+      <w:numFmt w:val="bullet"/>
+      <w:lvlText w:val=""/>
+      <w:lvlJc w:val="left"/>
+      <w:pPr>
+        <w:tabs>
+          <w:tab w:val="num" w:pos="5760"/>
+        </w:tabs>
+        <w:ind w:left="5760" w:hanging="360"/>
+      </w:pPr>
+      <w:rPr>
+        <w:rFonts w:ascii="Wingdings" w:hAnsi="Wingdings" w:hint="default"/>
+        <w:sz w:val="20"/>
+      </w:rPr>
+    </w:lvl>
+    <w:lvl w:ilvl="8" w:tentative="1">
+      <w:start w:val="1"/>
+      <w:numFmt w:val="bullet"/>
+      <w:lvlText w:val=""/>
+      <w:lvlJc w:val="left"/>
+      <w:pPr>
+        <w:tabs>
+          <w:tab w:val="num" w:pos="6480"/>
+        </w:tabs>
+        <w:ind w:left="6480" w:hanging="360"/>
+      </w:pPr>
+      <w:rPr>
+        <w:rFonts w:ascii="Wingdings" w:hAnsi="Wingdings" w:hint="default"/>
+        <w:sz w:val="20"/>
+      </w:rPr>
+    </w:lvl>
+  </w:abstractNum>
+  <w:abstractNum w:abstractNumId="18" w15:restartNumberingAfterBreak="0">
+    <w:nsid w:val="63894BE4"/>
+    <w:multiLevelType w:val="multilevel"/>
+    <w:tmpl w:val="71C87C2E"/>
+    <w:lvl w:ilvl="0">
+      <w:start w:val="1"/>
+      <w:numFmt w:val="bullet"/>
+      <w:lvlText w:val=""/>
+      <w:lvlJc w:val="left"/>
+      <w:pPr>
+        <w:tabs>
+          <w:tab w:val="num" w:pos="720"/>
+        </w:tabs>
+        <w:ind w:left="720" w:hanging="360"/>
+      </w:pPr>
+      <w:rPr>
+        <w:rFonts w:ascii="Symbol" w:hAnsi="Symbol" w:hint="default"/>
+        <w:sz w:val="20"/>
+      </w:rPr>
+    </w:lvl>
+    <w:lvl w:ilvl="1" w:tentative="1">
+      <w:start w:val="1"/>
+      <w:numFmt w:val="bullet"/>
+      <w:lvlText w:val="o"/>
+      <w:lvlJc w:val="left"/>
+      <w:pPr>
+        <w:tabs>
+          <w:tab w:val="num" w:pos="1440"/>
+        </w:tabs>
+        <w:ind w:left="1440" w:hanging="360"/>
+      </w:pPr>
+      <w:rPr>
+        <w:rFonts w:ascii="Courier New" w:hAnsi="Courier New" w:hint="default"/>
+        <w:sz w:val="20"/>
+      </w:rPr>
+    </w:lvl>
+    <w:lvl w:ilvl="2" w:tentative="1">
+      <w:start w:val="1"/>
+      <w:numFmt w:val="bullet"/>
+      <w:lvlText w:val=""/>
+      <w:lvlJc w:val="left"/>
+      <w:pPr>
+        <w:tabs>
+          <w:tab w:val="num" w:pos="2160"/>
+        </w:tabs>
+        <w:ind w:left="2160" w:hanging="360"/>
+      </w:pPr>
+      <w:rPr>
+        <w:rFonts w:ascii="Wingdings" w:hAnsi="Wingdings" w:hint="default"/>
+        <w:sz w:val="20"/>
+      </w:rPr>
+    </w:lvl>
+    <w:lvl w:ilvl="3" w:tentative="1">
+      <w:start w:val="1"/>
+      <w:numFmt w:val="bullet"/>
+      <w:lvlText w:val=""/>
+      <w:lvlJc w:val="left"/>
+      <w:pPr>
+        <w:tabs>
+          <w:tab w:val="num" w:pos="2880"/>
+        </w:tabs>
+        <w:ind w:left="2880" w:hanging="360"/>
+      </w:pPr>
+      <w:rPr>
+        <w:rFonts w:ascii="Wingdings" w:hAnsi="Wingdings" w:hint="default"/>
+        <w:sz w:val="20"/>
+      </w:rPr>
+    </w:lvl>
+    <w:lvl w:ilvl="4" w:tentative="1">
+      <w:start w:val="1"/>
+      <w:numFmt w:val="bullet"/>
+      <w:lvlText w:val=""/>
+      <w:lvlJc w:val="left"/>
+      <w:pPr>
+        <w:tabs>
+          <w:tab w:val="num" w:pos="3600"/>
+        </w:tabs>
+        <w:ind w:left="3600" w:hanging="360"/>
+      </w:pPr>
+      <w:rPr>
+        <w:rFonts w:ascii="Wingdings" w:hAnsi="Wingdings" w:hint="default"/>
+        <w:sz w:val="20"/>
+      </w:rPr>
+    </w:lvl>
+    <w:lvl w:ilvl="5" w:tentative="1">
+      <w:start w:val="1"/>
+      <w:numFmt w:val="bullet"/>
+      <w:lvlText w:val=""/>
+      <w:lvlJc w:val="left"/>
+      <w:pPr>
+        <w:tabs>
+          <w:tab w:val="num" w:pos="4320"/>
+        </w:tabs>
+        <w:ind w:left="4320" w:hanging="360"/>
+      </w:pPr>
+      <w:rPr>
+        <w:rFonts w:ascii="Wingdings" w:hAnsi="Wingdings" w:hint="default"/>
+        <w:sz w:val="20"/>
+      </w:rPr>
+    </w:lvl>
+    <w:lvl w:ilvl="6" w:tentative="1">
+      <w:start w:val="1"/>
+      <w:numFmt w:val="bullet"/>
+      <w:lvlText w:val=""/>
+      <w:lvlJc w:val="left"/>
+      <w:pPr>
+        <w:tabs>
+          <w:tab w:val="num" w:pos="5040"/>
+        </w:tabs>
+        <w:ind w:left="5040" w:hanging="360"/>
+      </w:pPr>
+      <w:rPr>
+        <w:rFonts w:ascii="Wingdings" w:hAnsi="Wingdings" w:hint="default"/>
+        <w:sz w:val="20"/>
+      </w:rPr>
+    </w:lvl>
+    <w:lvl w:ilvl="7" w:tentative="1">
+      <w:start w:val="1"/>
+      <w:numFmt w:val="bullet"/>
+      <w:lvlText w:val=""/>
+      <w:lvlJc w:val="left"/>
+      <w:pPr>
+        <w:tabs>
+          <w:tab w:val="num" w:pos="5760"/>
+        </w:tabs>
+        <w:ind w:left="5760" w:hanging="360"/>
+      </w:pPr>
+      <w:rPr>
+        <w:rFonts w:ascii="Wingdings" w:hAnsi="Wingdings" w:hint="default"/>
+        <w:sz w:val="20"/>
+      </w:rPr>
+    </w:lvl>
+    <w:lvl w:ilvl="8" w:tentative="1">
+      <w:start w:val="1"/>
+      <w:numFmt w:val="bullet"/>
+      <w:lvlText w:val=""/>
+      <w:lvlJc w:val="left"/>
+      <w:pPr>
+        <w:tabs>
+          <w:tab w:val="num" w:pos="6480"/>
+        </w:tabs>
+        <w:ind w:left="6480" w:hanging="360"/>
+      </w:pPr>
+      <w:rPr>
+        <w:rFonts w:ascii="Wingdings" w:hAnsi="Wingdings" w:hint="default"/>
+        <w:sz w:val="20"/>
+      </w:rPr>
+    </w:lvl>
+  </w:abstractNum>
+  <w:abstractNum w:abstractNumId="19" w15:restartNumberingAfterBreak="0">
     <w:nsid w:val="67E17894"/>
     <w:multiLevelType w:val="hybridMultilevel"/>
     <w:tmpl w:val="2472AEF2"/>
@@ -3678,7 +3917,156 @@
       </w:rPr>
     </w:lvl>
   </w:abstractNum>
-  <w:abstractNum w:abstractNumId="14" w15:restartNumberingAfterBreak="0">
+  <w:abstractNum w:abstractNumId="20" w15:restartNumberingAfterBreak="0">
+    <w:nsid w:val="69693876"/>
+    <w:multiLevelType w:val="multilevel"/>
+    <w:tmpl w:val="8DD6C738"/>
+    <w:lvl w:ilvl="0">
+      <w:start w:val="1"/>
+      <w:numFmt w:val="bullet"/>
+      <w:lvlText w:val=""/>
+      <w:lvlJc w:val="left"/>
+      <w:pPr>
+        <w:tabs>
+          <w:tab w:val="num" w:pos="720"/>
+        </w:tabs>
+        <w:ind w:left="720" w:hanging="360"/>
+      </w:pPr>
+      <w:rPr>
+        <w:rFonts w:ascii="Symbol" w:hAnsi="Symbol" w:hint="default"/>
+        <w:sz w:val="20"/>
+      </w:rPr>
+    </w:lvl>
+    <w:lvl w:ilvl="1" w:tentative="1">
+      <w:start w:val="1"/>
+      <w:numFmt w:val="bullet"/>
+      <w:lvlText w:val="o"/>
+      <w:lvlJc w:val="left"/>
+      <w:pPr>
+        <w:tabs>
+          <w:tab w:val="num" w:pos="1440"/>
+        </w:tabs>
+        <w:ind w:left="1440" w:hanging="360"/>
+      </w:pPr>
+      <w:rPr>
+        <w:rFonts w:ascii="Courier New" w:hAnsi="Courier New" w:hint="default"/>
+        <w:sz w:val="20"/>
+      </w:rPr>
+    </w:lvl>
+    <w:lvl w:ilvl="2" w:tentative="1">
+      <w:start w:val="1"/>
+      <w:numFmt w:val="bullet"/>
+      <w:lvlText w:val=""/>
+      <w:lvlJc w:val="left"/>
+      <w:pPr>
+        <w:tabs>
+          <w:tab w:val="num" w:pos="2160"/>
+        </w:tabs>
+        <w:ind w:left="2160" w:hanging="360"/>
+      </w:pPr>
+      <w:rPr>
+        <w:rFonts w:ascii="Wingdings" w:hAnsi="Wingdings" w:hint="default"/>
+        <w:sz w:val="20"/>
+      </w:rPr>
+    </w:lvl>
+    <w:lvl w:ilvl="3" w:tentative="1">
+      <w:start w:val="1"/>
+      <w:numFmt w:val="bullet"/>
+      <w:lvlText w:val=""/>
+      <w:lvlJc w:val="left"/>
+      <w:pPr>
+        <w:tabs>
+          <w:tab w:val="num" w:pos="2880"/>
+        </w:tabs>
+        <w:ind w:left="2880" w:hanging="360"/>
+      </w:pPr>
+      <w:rPr>
+        <w:rFonts w:ascii="Wingdings" w:hAnsi="Wingdings" w:hint="default"/>
+        <w:sz w:val="20"/>
+      </w:rPr>
+    </w:lvl>
+    <w:lvl w:ilvl="4" w:tentative="1">
+      <w:start w:val="1"/>
+      <w:numFmt w:val="bullet"/>
+      <w:lvlText w:val=""/>
+      <w:lvlJc w:val="left"/>
+      <w:pPr>
+        <w:tabs>
+          <w:tab w:val="num" w:pos="3600"/>
+        </w:tabs>
+        <w:ind w:left="3600" w:hanging="360"/>
+      </w:pPr>
+      <w:rPr>
+        <w:rFonts w:ascii="Wingdings" w:hAnsi="Wingdings" w:hint="default"/>
+        <w:sz w:val="20"/>
+      </w:rPr>
+    </w:lvl>
+    <w:lvl w:ilvl="5" w:tentative="1">
+      <w:start w:val="1"/>
+      <w:numFmt w:val="bullet"/>
+      <w:lvlText w:val=""/>
+      <w:lvlJc w:val="left"/>
+      <w:pPr>
+        <w:tabs>
+          <w:tab w:val="num" w:pos="4320"/>
+        </w:tabs>
+        <w:ind w:left="4320" w:hanging="360"/>
+      </w:pPr>
+      <w:rPr>
+        <w:rFonts w:ascii="Wingdings" w:hAnsi="Wingdings" w:hint="default"/>
+        <w:sz w:val="20"/>
+      </w:rPr>
+    </w:lvl>
+    <w:lvl w:ilvl="6" w:tentative="1">
+      <w:start w:val="1"/>
+      <w:numFmt w:val="bullet"/>
+      <w:lvlText w:val=""/>
+      <w:lvlJc w:val="left"/>
+      <w:pPr>
+        <w:tabs>
+          <w:tab w:val="num" w:pos="5040"/>
+        </w:tabs>
+        <w:ind w:left="5040" w:hanging="360"/>
+      </w:pPr>
+      <w:rPr>
+        <w:rFonts w:ascii="Wingdings" w:hAnsi="Wingdings" w:hint="default"/>
+        <w:sz w:val="20"/>
+      </w:rPr>
+    </w:lvl>
+    <w:lvl w:ilvl="7" w:tentative="1">
+      <w:start w:val="1"/>
+      <w:numFmt w:val="bullet"/>
+      <w:lvlText w:val=""/>
+      <w:lvlJc w:val="left"/>
+      <w:pPr>
+        <w:tabs>
+          <w:tab w:val="num" w:pos="5760"/>
+        </w:tabs>
+        <w:ind w:left="5760" w:hanging="360"/>
+      </w:pPr>
+      <w:rPr>
+        <w:rFonts w:ascii="Wingdings" w:hAnsi="Wingdings" w:hint="default"/>
+        <w:sz w:val="20"/>
+      </w:rPr>
+    </w:lvl>
+    <w:lvl w:ilvl="8" w:tentative="1">
+      <w:start w:val="1"/>
+      <w:numFmt w:val="bullet"/>
+      <w:lvlText w:val=""/>
+      <w:lvlJc w:val="left"/>
+      <w:pPr>
+        <w:tabs>
+          <w:tab w:val="num" w:pos="6480"/>
+        </w:tabs>
+        <w:ind w:left="6480" w:hanging="360"/>
+      </w:pPr>
+      <w:rPr>
+        <w:rFonts w:ascii="Wingdings" w:hAnsi="Wingdings" w:hint="default"/>
+        <w:sz w:val="20"/>
+      </w:rPr>
+    </w:lvl>
+  </w:abstractNum>
+  <w:abstractNum w:abstractNumId="21" w15:restartNumberingAfterBreak="0">
     <w:nsid w:val="6C1A7EE7"/>
     <w:multiLevelType w:val="hybridMultilevel"/>
     <w:tmpl w:val="5A725C6A"/>
@@ -3791,7 +4179,7 @@
       </w:rPr>
     </w:lvl>
   </w:abstractNum>
-  <w:abstractNum w:abstractNumId="15" w15:restartNumberingAfterBreak="0">
+  <w:abstractNum w:abstractNumId="22" w15:restartNumberingAfterBreak="0">
     <w:nsid w:val="6C512B8D"/>
     <w:multiLevelType w:val="hybridMultilevel"/>
     <w:tmpl w:val="F2B0E624"/>
@@ -3904,7 +4292,7 @@
       </w:rPr>
     </w:lvl>
   </w:abstractNum>
-  <w:abstractNum w:abstractNumId="16" w15:restartNumberingAfterBreak="0">
+  <w:abstractNum w:abstractNumId="23" w15:restartNumberingAfterBreak="0">
     <w:nsid w:val="6FB53544"/>
     <w:multiLevelType w:val="hybridMultilevel"/>
     <w:tmpl w:val="577C89C2"/>
@@ -4017,7 +4405,7 @@
       </w:rPr>
     </w:lvl>
   </w:abstractNum>
-  <w:abstractNum w:abstractNumId="17" w15:restartNumberingAfterBreak="0">
+  <w:abstractNum w:abstractNumId="24" w15:restartNumberingAfterBreak="0">
     <w:nsid w:val="7A4F7F58"/>
     <w:multiLevelType w:val="hybridMultilevel"/>
     <w:tmpl w:val="6F7455A8"/>
@@ -4140,25 +4528,25 @@
     <w:abstractNumId w:val="5"/>
   </w:num>
   <w:num w:numId="4" w16cid:durableId="1669475643">
-    <w:abstractNumId w:val="16"/>
+    <w:abstractNumId w:val="23"/>
   </w:num>
   <w:num w:numId="5" w16cid:durableId="918709551">
     <w:abstractNumId w:val="1"/>
   </w:num>
   <w:num w:numId="6" w16cid:durableId="807012684">
-    <w:abstractNumId w:val="7"/>
+    <w:abstractNumId w:val="8"/>
   </w:num>
   <w:num w:numId="7" w16cid:durableId="154884117">
-    <w:abstractNumId w:val="10"/>
+    <w:abstractNumId w:val="11"/>
   </w:num>
   <w:num w:numId="8" w16cid:durableId="1616789900">
-    <w:abstractNumId w:val="8"/>
+    <w:abstractNumId w:val="9"/>
   </w:num>
   <w:num w:numId="9" w16cid:durableId="560605797">
     <w:abstractNumId w:val="3"/>
   </w:num>
   <w:num w:numId="10" w16cid:durableId="449207101">
-    <w:abstractNumId w:val="15"/>
+    <w:abstractNumId w:val="22"/>
   </w:num>
   <w:num w:numId="11" w16cid:durableId="1271277773">
     <w:abstractNumId w:val="2"/>
@@ -4167,22 +4555,43 @@
     <w:abstractNumId w:val="6"/>
   </w:num>
   <w:num w:numId="13" w16cid:durableId="368727859">
+    <w:abstractNumId w:val="24"/>
+  </w:num>
+  <w:num w:numId="14" w16cid:durableId="970940817">
+    <w:abstractNumId w:val="10"/>
+  </w:num>
+  <w:num w:numId="15" w16cid:durableId="710613292">
+    <w:abstractNumId w:val="14"/>
+  </w:num>
+  <w:num w:numId="16" w16cid:durableId="356784085">
+    <w:abstractNumId w:val="21"/>
+  </w:num>
+  <w:num w:numId="17" w16cid:durableId="181939899">
+    <w:abstractNumId w:val="19"/>
+  </w:num>
+  <w:num w:numId="18" w16cid:durableId="1812671385">
+    <w:abstractNumId w:val="12"/>
+  </w:num>
+  <w:num w:numId="19" w16cid:durableId="1462726303">
+    <w:abstractNumId w:val="15"/>
+  </w:num>
+  <w:num w:numId="20" w16cid:durableId="1490360684">
+    <w:abstractNumId w:val="13"/>
+  </w:num>
+  <w:num w:numId="21" w16cid:durableId="1943293332">
+    <w:abstractNumId w:val="7"/>
+  </w:num>
+  <w:num w:numId="22" w16cid:durableId="518593287">
+    <w:abstractNumId w:val="20"/>
+  </w:num>
+  <w:num w:numId="23" w16cid:durableId="1583638691">
     <w:abstractNumId w:val="17"/>
   </w:num>
-  <w:num w:numId="14" w16cid:durableId="970940817">
-    <w:abstractNumId w:val="9"/>
+  <w:num w:numId="24" w16cid:durableId="992224397">
+    <w:abstractNumId w:val="18"/>
   </w:num>
-  <w:num w:numId="15" w16cid:durableId="710613292">
-    <w:abstractNumId w:val="12"/>
-  </w:num>
-  <w:num w:numId="16" w16cid:durableId="356784085">
-    <w:abstractNumId w:val="14"/>
-  </w:num>
-  <w:num w:numId="17" w16cid:durableId="181939899">
-    <w:abstractNumId w:val="13"/>
-  </w:num>
-  <w:num w:numId="18" w16cid:durableId="1812671385">
-    <w:abstractNumId w:val="11"/>
+  <w:num w:numId="25" w16cid:durableId="247740763">
+    <w:abstractNumId w:val="16"/>
   </w:num>
 </w:numbering>
 </file>
@@ -4599,11 +5008,11 @@
       <w14:ligatures w14:val="none"/>
     </w:rPr>
   </w:style>
-  <w:style w:type="paragraph" w:styleId="Ttulo1">
+  <w:style w:type="paragraph" w:styleId="Heading1">
     <w:name w:val="heading 1"/>
     <w:basedOn w:val="Normal"/>
     <w:next w:val="Normal"/>
-    <w:link w:val="Ttulo1Car"/>
+    <w:link w:val="Heading1Char"/>
     <w:uiPriority w:val="9"/>
     <w:qFormat/>
     <w:rsid w:val="00210A0D"/>
@@ -4620,11 +5029,11 @@
       <w:szCs w:val="40"/>
     </w:rPr>
   </w:style>
-  <w:style w:type="paragraph" w:styleId="Ttulo2">
+  <w:style w:type="paragraph" w:styleId="Heading2">
     <w:name w:val="heading 2"/>
     <w:basedOn w:val="Normal"/>
     <w:next w:val="Normal"/>
-    <w:link w:val="Ttulo2Car"/>
+    <w:link w:val="Heading2Char"/>
     <w:uiPriority w:val="9"/>
     <w:unhideWhenUsed/>
     <w:qFormat/>
@@ -4642,11 +5051,11 @@
       <w:szCs w:val="32"/>
     </w:rPr>
   </w:style>
-  <w:style w:type="paragraph" w:styleId="Ttulo3">
+  <w:style w:type="paragraph" w:styleId="Heading3">
     <w:name w:val="heading 3"/>
     <w:basedOn w:val="Normal"/>
     <w:next w:val="Normal"/>
-    <w:link w:val="Ttulo3Car"/>
+    <w:link w:val="Heading3Char"/>
     <w:uiPriority w:val="9"/>
     <w:unhideWhenUsed/>
     <w:qFormat/>
@@ -4664,11 +5073,11 @@
       <w:szCs w:val="28"/>
     </w:rPr>
   </w:style>
-  <w:style w:type="paragraph" w:styleId="Ttulo4">
+  <w:style w:type="paragraph" w:styleId="Heading4">
     <w:name w:val="heading 4"/>
     <w:basedOn w:val="Normal"/>
     <w:next w:val="Normal"/>
-    <w:link w:val="Ttulo4Car"/>
+    <w:link w:val="Heading4Char"/>
     <w:uiPriority w:val="9"/>
     <w:semiHidden/>
     <w:unhideWhenUsed/>
@@ -4687,11 +5096,11 @@
       <w:color w:val="0F4761" w:themeColor="accent1" w:themeShade="BF"/>
     </w:rPr>
   </w:style>
-  <w:style w:type="paragraph" w:styleId="Ttulo5">
+  <w:style w:type="paragraph" w:styleId="Heading5">
     <w:name w:val="heading 5"/>
     <w:basedOn w:val="Normal"/>
     <w:next w:val="Normal"/>
-    <w:link w:val="Ttulo5Car"/>
+    <w:link w:val="Heading5Char"/>
     <w:uiPriority w:val="9"/>
     <w:semiHidden/>
     <w:unhideWhenUsed/>
@@ -4708,11 +5117,11 @@
       <w:color w:val="0F4761" w:themeColor="accent1" w:themeShade="BF"/>
     </w:rPr>
   </w:style>
-  <w:style w:type="paragraph" w:styleId="Ttulo6">
+  <w:style w:type="paragraph" w:styleId="Heading6">
     <w:name w:val="heading 6"/>
     <w:basedOn w:val="Normal"/>
     <w:next w:val="Normal"/>
-    <w:link w:val="Ttulo6Car"/>
+    <w:link w:val="Heading6Char"/>
     <w:uiPriority w:val="9"/>
     <w:semiHidden/>
     <w:unhideWhenUsed/>
@@ -4731,11 +5140,11 @@
       <w:color w:val="595959" w:themeColor="text1" w:themeTint="A6"/>
     </w:rPr>
   </w:style>
-  <w:style w:type="paragraph" w:styleId="Ttulo7">
+  <w:style w:type="paragraph" w:styleId="Heading7">
     <w:name w:val="heading 7"/>
     <w:basedOn w:val="Normal"/>
     <w:next w:val="Normal"/>
-    <w:link w:val="Ttulo7Car"/>
+    <w:link w:val="Heading7Char"/>
     <w:uiPriority w:val="9"/>
     <w:semiHidden/>
     <w:unhideWhenUsed/>
@@ -4752,11 +5161,11 @@
       <w:color w:val="595959" w:themeColor="text1" w:themeTint="A6"/>
     </w:rPr>
   </w:style>
-  <w:style w:type="paragraph" w:styleId="Ttulo8">
+  <w:style w:type="paragraph" w:styleId="Heading8">
     <w:name w:val="heading 8"/>
     <w:basedOn w:val="Normal"/>
     <w:next w:val="Normal"/>
-    <w:link w:val="Ttulo8Car"/>
+    <w:link w:val="Heading8Char"/>
     <w:uiPriority w:val="9"/>
     <w:semiHidden/>
     <w:unhideWhenUsed/>
@@ -4775,11 +5184,11 @@
       <w:color w:val="272727" w:themeColor="text1" w:themeTint="D8"/>
     </w:rPr>
   </w:style>
-  <w:style w:type="paragraph" w:styleId="Ttulo9">
+  <w:style w:type="paragraph" w:styleId="Heading9">
     <w:name w:val="heading 9"/>
     <w:basedOn w:val="Normal"/>
     <w:next w:val="Normal"/>
-    <w:link w:val="Ttulo9Car"/>
+    <w:link w:val="Heading9Char"/>
     <w:uiPriority w:val="9"/>
     <w:semiHidden/>
     <w:unhideWhenUsed/>
@@ -4796,12 +5205,12 @@
       <w:color w:val="272727" w:themeColor="text1" w:themeTint="D8"/>
     </w:rPr>
   </w:style>
-  <w:style w:type="character" w:default="1" w:styleId="Fuentedeprrafopredeter">
+  <w:style w:type="character" w:default="1" w:styleId="DefaultParagraphFont">
     <w:name w:val="Default Paragraph Font"/>
     <w:uiPriority w:val="1"/>
     <w:unhideWhenUsed/>
   </w:style>
-  <w:style w:type="table" w:default="1" w:styleId="Tablanormal">
+  <w:style w:type="table" w:default="1" w:styleId="TableNormal">
     <w:name w:val="Normal Table"/>
     <w:uiPriority w:val="99"/>
     <w:semiHidden/>
@@ -4816,16 +5225,16 @@
       </w:tblCellMar>
     </w:tblPr>
   </w:style>
-  <w:style w:type="numbering" w:default="1" w:styleId="Sinlista">
+  <w:style w:type="numbering" w:default="1" w:styleId="NoList">
     <w:name w:val="No List"/>
     <w:uiPriority w:val="99"/>
     <w:semiHidden/>
     <w:unhideWhenUsed/>
   </w:style>
-  <w:style w:type="character" w:customStyle="1" w:styleId="Ttulo1Car">
-    <w:name w:val="Título 1 Car"/>
-    <w:basedOn w:val="Fuentedeprrafopredeter"/>
-    <w:link w:val="Ttulo1"/>
+  <w:style w:type="character" w:customStyle="1" w:styleId="Heading1Char">
+    <w:name w:val="Heading 1 Char"/>
+    <w:basedOn w:val="DefaultParagraphFont"/>
+    <w:link w:val="Heading1"/>
     <w:uiPriority w:val="9"/>
     <w:rsid w:val="00210A0D"/>
     <w:rPr>
@@ -4835,10 +5244,10 @@
       <w:szCs w:val="40"/>
     </w:rPr>
   </w:style>
-  <w:style w:type="character" w:customStyle="1" w:styleId="Ttulo2Car">
-    <w:name w:val="Título 2 Car"/>
-    <w:basedOn w:val="Fuentedeprrafopredeter"/>
-    <w:link w:val="Ttulo2"/>
+  <w:style w:type="character" w:customStyle="1" w:styleId="Heading2Char">
+    <w:name w:val="Heading 2 Char"/>
+    <w:basedOn w:val="DefaultParagraphFont"/>
+    <w:link w:val="Heading2"/>
     <w:uiPriority w:val="9"/>
     <w:rsid w:val="00210A0D"/>
     <w:rPr>
@@ -4848,10 +5257,10 @@
       <w:szCs w:val="32"/>
     </w:rPr>
   </w:style>
-  <w:style w:type="character" w:customStyle="1" w:styleId="Ttulo3Car">
-    <w:name w:val="Título 3 Car"/>
-    <w:basedOn w:val="Fuentedeprrafopredeter"/>
-    <w:link w:val="Ttulo3"/>
+  <w:style w:type="character" w:customStyle="1" w:styleId="Heading3Char">
+    <w:name w:val="Heading 3 Char"/>
+    <w:basedOn w:val="DefaultParagraphFont"/>
+    <w:link w:val="Heading3"/>
     <w:uiPriority w:val="9"/>
     <w:rsid w:val="00210A0D"/>
     <w:rPr>
@@ -4861,10 +5270,10 @@
       <w:szCs w:val="28"/>
     </w:rPr>
   </w:style>
-  <w:style w:type="character" w:customStyle="1" w:styleId="Ttulo4Car">
-    <w:name w:val="Título 4 Car"/>
-    <w:basedOn w:val="Fuentedeprrafopredeter"/>
-    <w:link w:val="Ttulo4"/>
+  <w:style w:type="character" w:customStyle="1" w:styleId="Heading4Char">
+    <w:name w:val="Heading 4 Char"/>
+    <w:basedOn w:val="DefaultParagraphFont"/>
+    <w:link w:val="Heading4"/>
     <w:uiPriority w:val="9"/>
     <w:semiHidden/>
     <w:rsid w:val="00210A0D"/>
@@ -4875,10 +5284,10 @@
       <w:color w:val="0F4761" w:themeColor="accent1" w:themeShade="BF"/>
     </w:rPr>
   </w:style>
-  <w:style w:type="character" w:customStyle="1" w:styleId="Ttulo5Car">
-    <w:name w:val="Título 5 Car"/>
-    <w:basedOn w:val="Fuentedeprrafopredeter"/>
-    <w:link w:val="Ttulo5"/>
+  <w:style w:type="character" w:customStyle="1" w:styleId="Heading5Char">
+    <w:name w:val="Heading 5 Char"/>
+    <w:basedOn w:val="DefaultParagraphFont"/>
+    <w:link w:val="Heading5"/>
     <w:uiPriority w:val="9"/>
     <w:semiHidden/>
     <w:rsid w:val="00210A0D"/>
@@ -4887,10 +5296,10 @@
       <w:color w:val="0F4761" w:themeColor="accent1" w:themeShade="BF"/>
     </w:rPr>
   </w:style>
-  <w:style w:type="character" w:customStyle="1" w:styleId="Ttulo6Car">
-    <w:name w:val="Título 6 Car"/>
-    <w:basedOn w:val="Fuentedeprrafopredeter"/>
-    <w:link w:val="Ttulo6"/>
+  <w:style w:type="character" w:customStyle="1" w:styleId="Heading6Char">
+    <w:name w:val="Heading 6 Char"/>
+    <w:basedOn w:val="DefaultParagraphFont"/>
+    <w:link w:val="Heading6"/>
     <w:uiPriority w:val="9"/>
     <w:semiHidden/>
     <w:rsid w:val="00210A0D"/>
@@ -4901,10 +5310,10 @@
       <w:color w:val="595959" w:themeColor="text1" w:themeTint="A6"/>
     </w:rPr>
   </w:style>
-  <w:style w:type="character" w:customStyle="1" w:styleId="Ttulo7Car">
-    <w:name w:val="Título 7 Car"/>
-    <w:basedOn w:val="Fuentedeprrafopredeter"/>
-    <w:link w:val="Ttulo7"/>
+  <w:style w:type="character" w:customStyle="1" w:styleId="Heading7Char">
+    <w:name w:val="Heading 7 Char"/>
+    <w:basedOn w:val="DefaultParagraphFont"/>
+    <w:link w:val="Heading7"/>
     <w:uiPriority w:val="9"/>
     <w:semiHidden/>
     <w:rsid w:val="00210A0D"/>
@@ -4913,10 +5322,10 @@
       <w:color w:val="595959" w:themeColor="text1" w:themeTint="A6"/>
     </w:rPr>
   </w:style>
-  <w:style w:type="character" w:customStyle="1" w:styleId="Ttulo8Car">
-    <w:name w:val="Título 8 Car"/>
-    <w:basedOn w:val="Fuentedeprrafopredeter"/>
-    <w:link w:val="Ttulo8"/>
+  <w:style w:type="character" w:customStyle="1" w:styleId="Heading8Char">
+    <w:name w:val="Heading 8 Char"/>
+    <w:basedOn w:val="DefaultParagraphFont"/>
+    <w:link w:val="Heading8"/>
     <w:uiPriority w:val="9"/>
     <w:semiHidden/>
     <w:rsid w:val="00210A0D"/>
@@ -4927,10 +5336,10 @@
       <w:color w:val="272727" w:themeColor="text1" w:themeTint="D8"/>
     </w:rPr>
   </w:style>
-  <w:style w:type="character" w:customStyle="1" w:styleId="Ttulo9Car">
-    <w:name w:val="Título 9 Car"/>
-    <w:basedOn w:val="Fuentedeprrafopredeter"/>
-    <w:link w:val="Ttulo9"/>
+  <w:style w:type="character" w:customStyle="1" w:styleId="Heading9Char">
+    <w:name w:val="Heading 9 Char"/>
+    <w:basedOn w:val="DefaultParagraphFont"/>
+    <w:link w:val="Heading9"/>
     <w:uiPriority w:val="9"/>
     <w:semiHidden/>
     <w:rsid w:val="00210A0D"/>
@@ -4939,11 +5348,11 @@
       <w:color w:val="272727" w:themeColor="text1" w:themeTint="D8"/>
     </w:rPr>
   </w:style>
-  <w:style w:type="paragraph" w:styleId="Ttulo">
+  <w:style w:type="paragraph" w:styleId="Title">
     <w:name w:val="Title"/>
     <w:basedOn w:val="Normal"/>
     <w:next w:val="Normal"/>
-    <w:link w:val="TtuloCar"/>
+    <w:link w:val="TitleChar"/>
     <w:uiPriority w:val="10"/>
     <w:qFormat/>
     <w:rsid w:val="00210A0D"/>
@@ -4959,10 +5368,10 @@
       <w:szCs w:val="56"/>
     </w:rPr>
   </w:style>
-  <w:style w:type="character" w:customStyle="1" w:styleId="TtuloCar">
-    <w:name w:val="Título Car"/>
-    <w:basedOn w:val="Fuentedeprrafopredeter"/>
-    <w:link w:val="Ttulo"/>
+  <w:style w:type="character" w:customStyle="1" w:styleId="TitleChar">
+    <w:name w:val="Title Char"/>
+    <w:basedOn w:val="DefaultParagraphFont"/>
+    <w:link w:val="Title"/>
     <w:uiPriority w:val="10"/>
     <w:rsid w:val="00210A0D"/>
     <w:rPr>
@@ -4973,11 +5382,11 @@
       <w:szCs w:val="56"/>
     </w:rPr>
   </w:style>
-  <w:style w:type="paragraph" w:styleId="Subttulo">
+  <w:style w:type="paragraph" w:styleId="Subtitle">
     <w:name w:val="Subtitle"/>
     <w:basedOn w:val="Normal"/>
     <w:next w:val="Normal"/>
-    <w:link w:val="SubttuloCar"/>
+    <w:link w:val="SubtitleChar"/>
     <w:uiPriority w:val="11"/>
     <w:qFormat/>
     <w:rsid w:val="00210A0D"/>
@@ -4994,10 +5403,10 @@
       <w:szCs w:val="28"/>
     </w:rPr>
   </w:style>
-  <w:style w:type="character" w:customStyle="1" w:styleId="SubttuloCar">
-    <w:name w:val="Subtítulo Car"/>
-    <w:basedOn w:val="Fuentedeprrafopredeter"/>
-    <w:link w:val="Subttulo"/>
+  <w:style w:type="character" w:customStyle="1" w:styleId="SubtitleChar">
+    <w:name w:val="Subtitle Char"/>
+    <w:basedOn w:val="DefaultParagraphFont"/>
+    <w:link w:val="Subtitle"/>
     <w:uiPriority w:val="11"/>
     <w:rsid w:val="00210A0D"/>
     <w:rPr>
@@ -5008,11 +5417,11 @@
       <w:szCs w:val="28"/>
     </w:rPr>
   </w:style>
-  <w:style w:type="paragraph" w:styleId="Cita">
+  <w:style w:type="paragraph" w:styleId="Quote">
     <w:name w:val="Quote"/>
     <w:basedOn w:val="Normal"/>
     <w:next w:val="Normal"/>
-    <w:link w:val="CitaCar"/>
+    <w:link w:val="QuoteChar"/>
     <w:uiPriority w:val="29"/>
     <w:qFormat/>
     <w:rsid w:val="00210A0D"/>
@@ -5026,10 +5435,10 @@
       <w:color w:val="404040" w:themeColor="text1" w:themeTint="BF"/>
     </w:rPr>
   </w:style>
-  <w:style w:type="character" w:customStyle="1" w:styleId="CitaCar">
-    <w:name w:val="Cita Car"/>
-    <w:basedOn w:val="Fuentedeprrafopredeter"/>
-    <w:link w:val="Cita"/>
+  <w:style w:type="character" w:customStyle="1" w:styleId="QuoteChar">
+    <w:name w:val="Quote Char"/>
+    <w:basedOn w:val="DefaultParagraphFont"/>
+    <w:link w:val="Quote"/>
     <w:uiPriority w:val="29"/>
     <w:rsid w:val="00210A0D"/>
     <w:rPr>
@@ -5038,7 +5447,7 @@
       <w:color w:val="404040" w:themeColor="text1" w:themeTint="BF"/>
     </w:rPr>
   </w:style>
-  <w:style w:type="paragraph" w:styleId="Prrafodelista">
+  <w:style w:type="paragraph" w:styleId="ListParagraph">
     <w:name w:val="List Paragraph"/>
     <w:basedOn w:val="Normal"/>
     <w:uiPriority w:val="34"/>
@@ -5049,9 +5458,9 @@
       <w:contextualSpacing/>
     </w:pPr>
   </w:style>
-  <w:style w:type="character" w:styleId="nfasisintenso">
+  <w:style w:type="character" w:styleId="IntenseEmphasis">
     <w:name w:val="Intense Emphasis"/>
-    <w:basedOn w:val="Fuentedeprrafopredeter"/>
+    <w:basedOn w:val="DefaultParagraphFont"/>
     <w:uiPriority w:val="21"/>
     <w:qFormat/>
     <w:rsid w:val="00210A0D"/>
@@ -5061,11 +5470,11 @@
       <w:color w:val="0F4761" w:themeColor="accent1" w:themeShade="BF"/>
     </w:rPr>
   </w:style>
-  <w:style w:type="paragraph" w:styleId="Citadestacada">
+  <w:style w:type="paragraph" w:styleId="IntenseQuote">
     <w:name w:val="Intense Quote"/>
     <w:basedOn w:val="Normal"/>
     <w:next w:val="Normal"/>
-    <w:link w:val="CitadestacadaCar"/>
+    <w:link w:val="IntenseQuoteChar"/>
     <w:uiPriority w:val="30"/>
     <w:qFormat/>
     <w:rsid w:val="00210A0D"/>
@@ -5084,10 +5493,10 @@
       <w:color w:val="0F4761" w:themeColor="accent1" w:themeShade="BF"/>
     </w:rPr>
   </w:style>
-  <w:style w:type="character" w:customStyle="1" w:styleId="CitadestacadaCar">
-    <w:name w:val="Cita destacada Car"/>
-    <w:basedOn w:val="Fuentedeprrafopredeter"/>
-    <w:link w:val="Citadestacada"/>
+  <w:style w:type="character" w:customStyle="1" w:styleId="IntenseQuoteChar">
+    <w:name w:val="Intense Quote Char"/>
+    <w:basedOn w:val="DefaultParagraphFont"/>
+    <w:link w:val="IntenseQuote"/>
     <w:uiPriority w:val="30"/>
     <w:rsid w:val="00210A0D"/>
     <w:rPr>
@@ -5096,9 +5505,9 @@
       <w:color w:val="0F4761" w:themeColor="accent1" w:themeShade="BF"/>
     </w:rPr>
   </w:style>
-  <w:style w:type="character" w:styleId="Referenciaintensa">
+  <w:style w:type="character" w:styleId="IntenseReference">
     <w:name w:val="Intense Reference"/>
-    <w:basedOn w:val="Fuentedeprrafopredeter"/>
+    <w:basedOn w:val="DefaultParagraphFont"/>
     <w:uiPriority w:val="32"/>
     <w:qFormat/>
     <w:rsid w:val="00210A0D"/>
@@ -5110,7 +5519,7 @@
       <w:spacing w:val="5"/>
     </w:rPr>
   </w:style>
-  <w:style w:type="paragraph" w:styleId="Listaconvietas">
+  <w:style w:type="paragraph" w:styleId="ListBullet">
     <w:name w:val="List Bullet"/>
     <w:basedOn w:val="Normal"/>
     <w:uiPriority w:val="99"/>
@@ -5127,15 +5536,28 @@
       <w:contextualSpacing/>
     </w:pPr>
   </w:style>
-  <w:style w:type="character" w:styleId="Textoennegrita">
+  <w:style w:type="character" w:styleId="Strong">
     <w:name w:val="Strong"/>
-    <w:basedOn w:val="Fuentedeprrafopredeter"/>
+    <w:basedOn w:val="DefaultParagraphFont"/>
     <w:uiPriority w:val="22"/>
     <w:qFormat/>
     <w:rsid w:val="00DB39C1"/>
     <w:rPr>
       <w:b/>
       <w:bCs/>
+    </w:rPr>
+  </w:style>
+  <w:style w:type="paragraph" w:styleId="NormalWeb">
+    <w:name w:val="Normal (Web)"/>
+    <w:basedOn w:val="Normal"/>
+    <w:uiPriority w:val="99"/>
+    <w:semiHidden/>
+    <w:unhideWhenUsed/>
+    <w:rsid w:val="00B953AE"/>
+    <w:rPr>
+      <w:rFonts w:ascii="Times New Roman" w:hAnsi="Times New Roman" w:cs="Times New Roman"/>
+      <w:sz w:val="24"/>
+      <w:szCs w:val="24"/>
     </w:rPr>
   </w:style>
 </w:styles>

</xml_diff>